<commit_message>
add collections and resume
</commit_message>
<xml_diff>
--- a/General.docx
+++ b/General.docx
@@ -1239,6 +1239,7 @@
       <w:r>
         <w:rPr>
           <w:b/>
+          <w:lang w:val="en-US"/>
         </w:rPr>
         <w:t xml:space="preserve">6. </w:t>
       </w:r>
@@ -1273,6 +1274,7 @@
       <w:r>
         <w:rPr>
           <w:b/>
+          <w:lang w:val="en-US"/>
         </w:rPr>
         <w:t xml:space="preserve">7. </w:t>
       </w:r>
@@ -1467,21 +1469,12 @@
         </w:rPr>
         <w:t xml:space="preserve">8. </w:t>
       </w:r>
-      <w:proofErr w:type="spellStart"/>
       <w:r>
         <w:rPr>
           <w:b/>
           <w:lang w:val="en-US"/>
         </w:rPr>
-        <w:t>NoSQL</w:t>
-      </w:r>
-      <w:proofErr w:type="spellEnd"/>
-      <w:r>
-        <w:rPr>
-          <w:b/>
-          <w:lang w:val="en-US"/>
-        </w:rPr>
-        <w:t>, CAP</w:t>
+        <w:t>NoSQL, CAP</w:t>
       </w:r>
     </w:p>
     <w:p>
@@ -1517,6 +1510,7 @@
       <w:r>
         <w:rPr>
           <w:b/>
+          <w:lang w:val="en-US"/>
         </w:rPr>
         <w:t xml:space="preserve">9. </w:t>
       </w:r>
@@ -1554,21 +1548,31 @@
         </w:rPr>
         <w:t xml:space="preserve"> </w:t>
       </w:r>
-      <w:proofErr w:type="spellStart"/>
-      <w:r>
-        <w:t>Object-relational</w:t>
-      </w:r>
-      <w:proofErr w:type="spellEnd"/>
-      <w:r>
+      <w:proofErr w:type="gramStart"/>
+      <w:r>
+        <w:rPr>
+          <w:lang w:val="en-US"/>
+        </w:rPr>
+        <w:t xml:space="preserve">Object-relational mapping, </w:t>
+      </w:r>
+      <w:r>
+        <w:t>рус</w:t>
+      </w:r>
+      <w:r>
+        <w:rPr>
+          <w:lang w:val="en-US"/>
+        </w:rPr>
+        <w:t>.</w:t>
+      </w:r>
+      <w:proofErr w:type="gramEnd"/>
+      <w:r>
+        <w:rPr>
+          <w:lang w:val="en-US"/>
+        </w:rPr>
         <w:t xml:space="preserve"> </w:t>
       </w:r>
-      <w:proofErr w:type="spellStart"/>
-      <w:r>
-        <w:t>mapping</w:t>
-      </w:r>
-      <w:proofErr w:type="spellEnd"/>
-      <w:r>
-        <w:t>, рус. Объектно-реляционное отображение) — технология программирования, которая связывает базы данных с концепциями объектно-ориентированных языков программирования, создавая «виртуальную объектную базу данных».</w:t>
+      <w:r>
+        <w:t>Объектно-реляционное отображение) — технология программирования, которая связывает базы данных с концепциями объектно-ориентированных языков программирования, создавая «виртуальную объектную базу данных».</w:t>
       </w:r>
     </w:p>
     <w:p>
@@ -1718,14 +1722,13 @@
         </w:rPr>
         <w:t>Akka</w:t>
       </w:r>
-      <w:bookmarkStart w:id="0" w:name="_GoBack"/>
-      <w:bookmarkEnd w:id="0"/>
       <w:proofErr w:type="spellEnd"/>
     </w:p>
     <w:p>
       <w:pPr>
         <w:rPr>
           <w:b/>
+          <w:lang w:val="en-US"/>
         </w:rPr>
       </w:pPr>
       <w:r>
@@ -1753,6 +1756,11 @@
       </w:r>
     </w:p>
     <w:p>
+      <w:pPr>
+        <w:rPr>
+          <w:lang w:val="en-US"/>
+        </w:rPr>
+      </w:pPr>
       <w:hyperlink r:id="rId6" w:history="1">
         <w:r>
           <w:rPr>
@@ -1764,10 +1772,10 @@
         <w:r>
           <w:rPr>
             <w:rStyle w:val="a3"/>
+            <w:lang w:val="en-US"/>
           </w:rPr>
           <w:t>://</w:t>
         </w:r>
-        <w:proofErr w:type="spellStart"/>
         <w:r>
           <w:rPr>
             <w:rStyle w:val="a3"/>
@@ -1775,14 +1783,13 @@
           </w:rPr>
           <w:t>habrahabr</w:t>
         </w:r>
-        <w:proofErr w:type="spellEnd"/>
         <w:r>
           <w:rPr>
             <w:rStyle w:val="a3"/>
+            <w:lang w:val="en-US"/>
           </w:rPr>
           <w:t>.</w:t>
         </w:r>
-        <w:proofErr w:type="spellStart"/>
         <w:r>
           <w:rPr>
             <w:rStyle w:val="a3"/>
@@ -1790,10 +1797,10 @@
           </w:rPr>
           <w:t>ru</w:t>
         </w:r>
-        <w:proofErr w:type="spellEnd"/>
         <w:r>
           <w:rPr>
             <w:rStyle w:val="a3"/>
+            <w:lang w:val="en-US"/>
           </w:rPr>
           <w:t>/</w:t>
         </w:r>
@@ -1807,32 +1814,51 @@
         <w:r>
           <w:rPr>
             <w:rStyle w:val="a3"/>
+            <w:lang w:val="en-US"/>
           </w:rPr>
           <w:t>/112960/</w:t>
         </w:r>
       </w:hyperlink>
     </w:p>
     <w:p>
+      <w:pPr>
+        <w:rPr>
+          <w:lang w:val="en-US"/>
+        </w:rPr>
+      </w:pPr>
       <w:hyperlink r:id="rId7" w:history="1">
         <w:r>
           <w:rPr>
             <w:rStyle w:val="a3"/>
+            <w:lang w:val="en-US"/>
           </w:rPr>
           <w:t>http://12devs.co.uk/articles/promises-an-alternative-way-to-approach-asynchronous-javascript/</w:t>
         </w:r>
       </w:hyperlink>
     </w:p>
     <w:p>
+      <w:pPr>
+        <w:rPr>
+          <w:lang w:val="en-US"/>
+        </w:rPr>
+      </w:pPr>
       <w:hyperlink r:id="rId8" w:history="1">
         <w:r>
           <w:rPr>
             <w:rStyle w:val="a3"/>
+            <w:lang w:val="en-US"/>
           </w:rPr>
           <w:t>http://www.slideshare.net/xmlilley/mastering-async-io-in-javascript-promises-async-190913</w:t>
         </w:r>
       </w:hyperlink>
     </w:p>
-    <w:p/>
+    <w:p>
+      <w:pPr>
+        <w:rPr>
+          <w:lang w:val="en-US"/>
+        </w:rPr>
+      </w:pPr>
+    </w:p>
     <w:p>
       <w:pPr>
         <w:rPr>
@@ -1856,16 +1882,27 @@
       </w:r>
     </w:p>
     <w:p>
+      <w:pPr>
+        <w:rPr>
+          <w:lang w:val="en-US"/>
+        </w:rPr>
+      </w:pPr>
       <w:hyperlink r:id="rId9" w:history="1">
         <w:r>
           <w:rPr>
             <w:rStyle w:val="a3"/>
+            <w:lang w:val="en-US"/>
           </w:rPr>
           <w:t>http://www.voidspace.org.uk/python/articles/duck_typing.shtml</w:t>
         </w:r>
       </w:hyperlink>
     </w:p>
     <w:p>
+      <w:pPr>
+        <w:rPr>
+          <w:lang w:val="en-US"/>
+        </w:rPr>
+      </w:pPr>
       <w:r>
         <w:rPr>
           <w:rFonts w:ascii="Helvetica" w:hAnsi="Helvetica" w:cs="Helvetica"/>
@@ -1898,7 +1935,13 @@
         </w:r>
       </w:hyperlink>
     </w:p>
-    <w:p/>
+    <w:p>
+      <w:pPr>
+        <w:rPr>
+          <w:lang w:val="en-US"/>
+        </w:rPr>
+      </w:pPr>
+    </w:p>
     <w:p>
       <w:pPr>
         <w:rPr>
@@ -1918,23 +1961,7 @@
           <w:b/>
           <w:lang w:val="en-US"/>
         </w:rPr>
-        <w:t xml:space="preserve">JavaScript: </w:t>
-      </w:r>
-      <w:proofErr w:type="spellStart"/>
-      <w:r>
-        <w:rPr>
-          <w:b/>
-          <w:lang w:val="en-US"/>
-        </w:rPr>
-        <w:t>jQuery</w:t>
-      </w:r>
-      <w:proofErr w:type="spellEnd"/>
-      <w:r>
-        <w:rPr>
-          <w:b/>
-          <w:lang w:val="en-US"/>
-        </w:rPr>
-        <w:t xml:space="preserve"> – What is Selector?</w:t>
+        <w:t>JavaScript: jQuery – What is Selector?</w:t>
       </w:r>
     </w:p>
     <w:p>
@@ -2413,51 +2440,36 @@
           <w:b/>
           <w:lang w:val="en-US"/>
         </w:rPr>
-        <w:t>JavaScript: MVC (</w:t>
-      </w:r>
-      <w:proofErr w:type="spellStart"/>
-      <w:r>
+        <w:t>JavaScript: MVC (AngularJS, Backbone) – What is Binding?</w:t>
+      </w:r>
+    </w:p>
+    <w:p>
+      <w:pPr>
         <w:rPr>
           <w:b/>
           <w:lang w:val="en-US"/>
         </w:rPr>
-        <w:t>AngularJS</w:t>
-      </w:r>
-      <w:proofErr w:type="spellEnd"/>
+      </w:pPr>
       <w:r>
         <w:rPr>
           <w:b/>
           <w:lang w:val="en-US"/>
         </w:rPr>
-        <w:t>, Backbone) – What is Binding?</w:t>
-      </w:r>
-    </w:p>
-    <w:p>
-      <w:pPr>
+        <w:t xml:space="preserve">15. </w:t>
+      </w:r>
+      <w:r>
         <w:rPr>
           <w:b/>
-        </w:rPr>
-      </w:pPr>
+          <w:lang w:val="en-US"/>
+        </w:rPr>
+        <w:t xml:space="preserve">CSS, LESS, </w:t>
+      </w:r>
+      <w:proofErr w:type="spellStart"/>
       <w:r>
         <w:rPr>
           <w:b/>
           <w:lang w:val="en-US"/>
         </w:rPr>
-        <w:t xml:space="preserve">15. </w:t>
-      </w:r>
-      <w:r>
-        <w:rPr>
-          <w:b/>
-          <w:lang w:val="en-US"/>
-        </w:rPr>
-        <w:t xml:space="preserve">CSS, LESS, </w:t>
-      </w:r>
-      <w:proofErr w:type="spellStart"/>
-      <w:r>
-        <w:rPr>
-          <w:b/>
-          <w:lang w:val="en-US"/>
-        </w:rPr>
         <w:t>NodeJS</w:t>
       </w:r>
       <w:proofErr w:type="spellEnd"/>
@@ -2466,25 +2478,43 @@
       <w:pPr>
         <w:pStyle w:val="a4"/>
       </w:pPr>
+      <w:proofErr w:type="gramStart"/>
       <w:r>
         <w:rPr>
           <w:b/>
           <w:bCs/>
+          <w:lang w:val="en-US"/>
         </w:rPr>
         <w:t>CSS</w:t>
       </w:r>
       <w:r>
+        <w:rPr>
+          <w:lang w:val="en-US"/>
+        </w:rPr>
         <w:t xml:space="preserve"> (</w:t>
       </w:r>
       <w:hyperlink r:id="rId13" w:tooltip="Английский язык" w:history="1">
+        <w:proofErr w:type="spellStart"/>
         <w:r>
           <w:rPr>
             <w:rStyle w:val="a3"/>
           </w:rPr>
-          <w:t>англ.</w:t>
+          <w:t>англ</w:t>
         </w:r>
+        <w:proofErr w:type="spellEnd"/>
+        <w:r>
+          <w:rPr>
+            <w:rStyle w:val="a3"/>
+            <w:lang w:val="en-US"/>
+          </w:rPr>
+          <w:t>.</w:t>
+        </w:r>
+        <w:proofErr w:type="gramEnd"/>
       </w:hyperlink>
       <w:r>
+        <w:rPr>
+          <w:lang w:val="en-US"/>
+        </w:rPr>
         <w:t> </w:t>
       </w:r>
       <w:r>
@@ -2493,7 +2523,17 @@
           <w:iCs/>
           <w:lang w:val="en"/>
         </w:rPr>
-        <w:t>Cascading</w:t>
+        <w:t>Ca</w:t>
+      </w:r>
+      <w:bookmarkStart w:id="0" w:name="_GoBack"/>
+      <w:bookmarkEnd w:id="0"/>
+      <w:r>
+        <w:rPr>
+          <w:i/>
+          <w:iCs/>
+          <w:lang w:val="en"/>
+        </w:rPr>
+        <w:t>scading</w:t>
       </w:r>
       <w:r>
         <w:rPr>
@@ -2755,6 +2795,2295 @@
       <w:proofErr w:type="spellEnd"/>
     </w:p>
     <w:p>
+      <w:r>
+        <w:rPr>
+          <w:noProof/>
+          <w:lang w:eastAsia="ru-RU"/>
+        </w:rPr>
+        <w:lastRenderedPageBreak/>
+        <w:drawing>
+          <wp:inline distT="0" distB="0" distL="0" distR="0">
+            <wp:extent cx="5943600" cy="3258820"/>
+            <wp:effectExtent l="0" t="0" r="0" b="0"/>
+            <wp:docPr id="2" name="Рисунок 2"/>
+            <wp:cNvGraphicFramePr>
+              <a:graphicFrameLocks xmlns:a="http://schemas.openxmlformats.org/drawingml/2006/main" noChangeAspect="1"/>
+            </wp:cNvGraphicFramePr>
+            <a:graphic xmlns:a="http://schemas.openxmlformats.org/drawingml/2006/main">
+              <a:graphicData uri="http://schemas.openxmlformats.org/drawingml/2006/picture">
+                <pic:pic xmlns:pic="http://schemas.openxmlformats.org/drawingml/2006/picture">
+                  <pic:nvPicPr>
+                    <pic:cNvPr id="0" name="Picture 1"/>
+                    <pic:cNvPicPr>
+                      <a:picLocks noChangeAspect="1" noChangeArrowheads="1"/>
+                    </pic:cNvPicPr>
+                  </pic:nvPicPr>
+                  <pic:blipFill>
+                    <a:blip r:embed="rId23">
+                      <a:extLst>
+                        <a:ext uri="{28A0092B-C50C-407E-A947-70E740481C1C}">
+                          <a14:useLocalDpi xmlns:a14="http://schemas.microsoft.com/office/drawing/2010/main" val="0"/>
+                        </a:ext>
+                      </a:extLst>
+                    </a:blip>
+                    <a:srcRect/>
+                    <a:stretch>
+                      <a:fillRect/>
+                    </a:stretch>
+                  </pic:blipFill>
+                  <pic:spPr bwMode="auto">
+                    <a:xfrm>
+                      <a:off x="0" y="0"/>
+                      <a:ext cx="5943600" cy="3258820"/>
+                    </a:xfrm>
+                    <a:prstGeom prst="rect">
+                      <a:avLst/>
+                    </a:prstGeom>
+                    <a:noFill/>
+                    <a:ln>
+                      <a:noFill/>
+                    </a:ln>
+                  </pic:spPr>
+                </pic:pic>
+              </a:graphicData>
+            </a:graphic>
+          </wp:inline>
+        </w:drawing>
+      </w:r>
+    </w:p>
+    <w:p>
+      <w:pPr>
+        <w:pStyle w:val="HTML0"/>
+        <w:rPr>
+          <w:color w:val="000000"/>
+          <w:lang w:val="en-US"/>
+        </w:rPr>
+      </w:pPr>
+      <w:r>
+        <w:rPr>
+          <w:lang w:val="en-US"/>
+        </w:rPr>
+        <w:t>Comparable</w:t>
+      </w:r>
+      <w:r>
+        <w:rPr>
+          <w:lang w:val="en-US"/>
+        </w:rPr>
+        <w:br/>
+      </w:r>
+      <w:r>
+        <w:rPr>
+          <w:color w:val="000000"/>
+          <w:lang w:val="en-US"/>
+        </w:rPr>
+        <w:t xml:space="preserve">public class Country implements </w:t>
+      </w:r>
+      <w:proofErr w:type="gramStart"/>
+      <w:r>
+        <w:rPr>
+          <w:color w:val="000000"/>
+          <w:lang w:val="en-US"/>
+        </w:rPr>
+        <w:t>Comparable{</w:t>
+      </w:r>
+      <w:proofErr w:type="gramEnd"/>
+    </w:p>
+    <w:p>
+      <w:pPr>
+        <w:tabs>
+          <w:tab w:val="left" w:pos="916"/>
+          <w:tab w:val="left" w:pos="1832"/>
+          <w:tab w:val="left" w:pos="2748"/>
+          <w:tab w:val="left" w:pos="3664"/>
+          <w:tab w:val="left" w:pos="4580"/>
+          <w:tab w:val="left" w:pos="5496"/>
+          <w:tab w:val="left" w:pos="6412"/>
+          <w:tab w:val="left" w:pos="7328"/>
+          <w:tab w:val="left" w:pos="8244"/>
+          <w:tab w:val="left" w:pos="9160"/>
+          <w:tab w:val="left" w:pos="10076"/>
+          <w:tab w:val="left" w:pos="10992"/>
+          <w:tab w:val="left" w:pos="11908"/>
+          <w:tab w:val="left" w:pos="12824"/>
+          <w:tab w:val="left" w:pos="13740"/>
+          <w:tab w:val="left" w:pos="14656"/>
+        </w:tabs>
+        <w:spacing w:after="0" w:line="240" w:lineRule="auto"/>
+        <w:rPr>
+          <w:rFonts w:ascii="Courier New" w:eastAsia="Times New Roman" w:hAnsi="Courier New" w:cs="Courier New"/>
+          <w:color w:val="000000"/>
+          <w:sz w:val="20"/>
+          <w:szCs w:val="20"/>
+          <w:lang w:val="en-US" w:eastAsia="ru-RU"/>
+        </w:rPr>
+      </w:pPr>
+      <w:r>
+        <w:rPr>
+          <w:rFonts w:ascii="Courier New" w:eastAsia="Times New Roman" w:hAnsi="Courier New" w:cs="Courier New"/>
+          <w:color w:val="000000"/>
+          <w:sz w:val="20"/>
+          <w:szCs w:val="20"/>
+          <w:lang w:val="en-US" w:eastAsia="ru-RU"/>
+        </w:rPr>
+        <w:t xml:space="preserve">       @Override</w:t>
+      </w:r>
+    </w:p>
+    <w:p>
+      <w:pPr>
+        <w:tabs>
+          <w:tab w:val="left" w:pos="916"/>
+          <w:tab w:val="left" w:pos="1832"/>
+          <w:tab w:val="left" w:pos="2748"/>
+          <w:tab w:val="left" w:pos="3664"/>
+          <w:tab w:val="left" w:pos="4580"/>
+          <w:tab w:val="left" w:pos="5496"/>
+          <w:tab w:val="left" w:pos="6412"/>
+          <w:tab w:val="left" w:pos="7328"/>
+          <w:tab w:val="left" w:pos="8244"/>
+          <w:tab w:val="left" w:pos="9160"/>
+          <w:tab w:val="left" w:pos="10076"/>
+          <w:tab w:val="left" w:pos="10992"/>
+          <w:tab w:val="left" w:pos="11908"/>
+          <w:tab w:val="left" w:pos="12824"/>
+          <w:tab w:val="left" w:pos="13740"/>
+          <w:tab w:val="left" w:pos="14656"/>
+        </w:tabs>
+        <w:spacing w:after="0" w:line="240" w:lineRule="auto"/>
+        <w:rPr>
+          <w:rFonts w:ascii="Courier New" w:eastAsia="Times New Roman" w:hAnsi="Courier New" w:cs="Courier New"/>
+          <w:color w:val="000000"/>
+          <w:sz w:val="20"/>
+          <w:szCs w:val="20"/>
+          <w:lang w:val="en-US" w:eastAsia="ru-RU"/>
+        </w:rPr>
+      </w:pPr>
+      <w:r>
+        <w:rPr>
+          <w:rFonts w:ascii="Courier New" w:eastAsia="Times New Roman" w:hAnsi="Courier New" w:cs="Courier New"/>
+          <w:color w:val="000000"/>
+          <w:sz w:val="20"/>
+          <w:szCs w:val="20"/>
+          <w:lang w:val="en-US" w:eastAsia="ru-RU"/>
+        </w:rPr>
+        <w:t xml:space="preserve">    </w:t>
+      </w:r>
+      <w:proofErr w:type="gramStart"/>
+      <w:r>
+        <w:rPr>
+          <w:rFonts w:ascii="Courier New" w:eastAsia="Times New Roman" w:hAnsi="Courier New" w:cs="Courier New"/>
+          <w:color w:val="000000"/>
+          <w:sz w:val="20"/>
+          <w:szCs w:val="20"/>
+          <w:lang w:val="en-US" w:eastAsia="ru-RU"/>
+        </w:rPr>
+        <w:t>public</w:t>
+      </w:r>
+      <w:proofErr w:type="gramEnd"/>
+      <w:r>
+        <w:rPr>
+          <w:rFonts w:ascii="Courier New" w:eastAsia="Times New Roman" w:hAnsi="Courier New" w:cs="Courier New"/>
+          <w:color w:val="000000"/>
+          <w:sz w:val="20"/>
+          <w:szCs w:val="20"/>
+          <w:lang w:val="en-US" w:eastAsia="ru-RU"/>
+        </w:rPr>
+        <w:t xml:space="preserve"> </w:t>
+      </w:r>
+      <w:proofErr w:type="spellStart"/>
+      <w:r>
+        <w:rPr>
+          <w:rFonts w:ascii="Courier New" w:eastAsia="Times New Roman" w:hAnsi="Courier New" w:cs="Courier New"/>
+          <w:color w:val="000000"/>
+          <w:sz w:val="20"/>
+          <w:szCs w:val="20"/>
+          <w:lang w:val="en-US" w:eastAsia="ru-RU"/>
+        </w:rPr>
+        <w:t>int</w:t>
+      </w:r>
+      <w:proofErr w:type="spellEnd"/>
+      <w:r>
+        <w:rPr>
+          <w:rFonts w:ascii="Courier New" w:eastAsia="Times New Roman" w:hAnsi="Courier New" w:cs="Courier New"/>
+          <w:color w:val="000000"/>
+          <w:sz w:val="20"/>
+          <w:szCs w:val="20"/>
+          <w:lang w:val="en-US" w:eastAsia="ru-RU"/>
+        </w:rPr>
+        <w:t xml:space="preserve"> </w:t>
+      </w:r>
+      <w:proofErr w:type="spellStart"/>
+      <w:r>
+        <w:rPr>
+          <w:rFonts w:ascii="Courier New" w:eastAsia="Times New Roman" w:hAnsi="Courier New" w:cs="Courier New"/>
+          <w:color w:val="000000"/>
+          <w:sz w:val="20"/>
+          <w:szCs w:val="20"/>
+          <w:lang w:val="en-US" w:eastAsia="ru-RU"/>
+        </w:rPr>
+        <w:t>compareTo</w:t>
+      </w:r>
+      <w:proofErr w:type="spellEnd"/>
+      <w:r>
+        <w:rPr>
+          <w:rFonts w:ascii="Courier New" w:eastAsia="Times New Roman" w:hAnsi="Courier New" w:cs="Courier New"/>
+          <w:color w:val="000000"/>
+          <w:sz w:val="20"/>
+          <w:szCs w:val="20"/>
+          <w:lang w:val="en-US" w:eastAsia="ru-RU"/>
+        </w:rPr>
+        <w:t>(Object arg0) {</w:t>
+      </w:r>
+    </w:p>
+    <w:p>
+      <w:pPr>
+        <w:tabs>
+          <w:tab w:val="left" w:pos="916"/>
+          <w:tab w:val="left" w:pos="1832"/>
+          <w:tab w:val="left" w:pos="2748"/>
+          <w:tab w:val="left" w:pos="3664"/>
+          <w:tab w:val="left" w:pos="4580"/>
+          <w:tab w:val="left" w:pos="5496"/>
+          <w:tab w:val="left" w:pos="6412"/>
+          <w:tab w:val="left" w:pos="7328"/>
+          <w:tab w:val="left" w:pos="8244"/>
+          <w:tab w:val="left" w:pos="9160"/>
+          <w:tab w:val="left" w:pos="10076"/>
+          <w:tab w:val="left" w:pos="10992"/>
+          <w:tab w:val="left" w:pos="11908"/>
+          <w:tab w:val="left" w:pos="12824"/>
+          <w:tab w:val="left" w:pos="13740"/>
+          <w:tab w:val="left" w:pos="14656"/>
+        </w:tabs>
+        <w:spacing w:after="0" w:line="240" w:lineRule="auto"/>
+        <w:rPr>
+          <w:rFonts w:ascii="Courier New" w:eastAsia="Times New Roman" w:hAnsi="Courier New" w:cs="Courier New"/>
+          <w:color w:val="000000"/>
+          <w:sz w:val="20"/>
+          <w:szCs w:val="20"/>
+          <w:lang w:val="en-US" w:eastAsia="ru-RU"/>
+        </w:rPr>
+      </w:pPr>
+      <w:r>
+        <w:rPr>
+          <w:rFonts w:ascii="Courier New" w:eastAsia="Times New Roman" w:hAnsi="Courier New" w:cs="Courier New"/>
+          <w:color w:val="000000"/>
+          <w:sz w:val="20"/>
+          <w:szCs w:val="20"/>
+          <w:lang w:val="en-US" w:eastAsia="ru-RU"/>
+        </w:rPr>
+        <w:t xml:space="preserve">        Country country</w:t>
+      </w:r>
+      <w:proofErr w:type="gramStart"/>
+      <w:r>
+        <w:rPr>
+          <w:rFonts w:ascii="Courier New" w:eastAsia="Times New Roman" w:hAnsi="Courier New" w:cs="Courier New"/>
+          <w:color w:val="000000"/>
+          <w:sz w:val="20"/>
+          <w:szCs w:val="20"/>
+          <w:lang w:val="en-US" w:eastAsia="ru-RU"/>
+        </w:rPr>
+        <w:t>=(</w:t>
+      </w:r>
+      <w:proofErr w:type="gramEnd"/>
+      <w:r>
+        <w:rPr>
+          <w:rFonts w:ascii="Courier New" w:eastAsia="Times New Roman" w:hAnsi="Courier New" w:cs="Courier New"/>
+          <w:color w:val="000000"/>
+          <w:sz w:val="20"/>
+          <w:szCs w:val="20"/>
+          <w:lang w:val="en-US" w:eastAsia="ru-RU"/>
+        </w:rPr>
+        <w:t>Country) arg0;</w:t>
+      </w:r>
+    </w:p>
+    <w:p>
+      <w:pPr>
+        <w:tabs>
+          <w:tab w:val="left" w:pos="916"/>
+          <w:tab w:val="left" w:pos="1832"/>
+          <w:tab w:val="left" w:pos="2748"/>
+          <w:tab w:val="left" w:pos="3664"/>
+          <w:tab w:val="left" w:pos="4580"/>
+          <w:tab w:val="left" w:pos="5496"/>
+          <w:tab w:val="left" w:pos="6412"/>
+          <w:tab w:val="left" w:pos="7328"/>
+          <w:tab w:val="left" w:pos="8244"/>
+          <w:tab w:val="left" w:pos="9160"/>
+          <w:tab w:val="left" w:pos="10076"/>
+          <w:tab w:val="left" w:pos="10992"/>
+          <w:tab w:val="left" w:pos="11908"/>
+          <w:tab w:val="left" w:pos="12824"/>
+          <w:tab w:val="left" w:pos="13740"/>
+          <w:tab w:val="left" w:pos="14656"/>
+        </w:tabs>
+        <w:spacing w:after="0" w:line="240" w:lineRule="auto"/>
+        <w:rPr>
+          <w:rFonts w:ascii="Courier New" w:eastAsia="Times New Roman" w:hAnsi="Courier New" w:cs="Courier New"/>
+          <w:color w:val="000000"/>
+          <w:sz w:val="20"/>
+          <w:szCs w:val="20"/>
+          <w:lang w:val="en-US" w:eastAsia="ru-RU"/>
+        </w:rPr>
+      </w:pPr>
+      <w:r>
+        <w:rPr>
+          <w:rFonts w:ascii="Courier New" w:eastAsia="Times New Roman" w:hAnsi="Courier New" w:cs="Courier New"/>
+          <w:color w:val="000000"/>
+          <w:sz w:val="20"/>
+          <w:szCs w:val="20"/>
+          <w:lang w:val="en-US" w:eastAsia="ru-RU"/>
+        </w:rPr>
+        <w:t xml:space="preserve">        </w:t>
+      </w:r>
+      <w:proofErr w:type="gramStart"/>
+      <w:r>
+        <w:rPr>
+          <w:rFonts w:ascii="Courier New" w:eastAsia="Times New Roman" w:hAnsi="Courier New" w:cs="Courier New"/>
+          <w:color w:val="000000"/>
+          <w:sz w:val="20"/>
+          <w:szCs w:val="20"/>
+          <w:lang w:val="en-US" w:eastAsia="ru-RU"/>
+        </w:rPr>
+        <w:t>return</w:t>
+      </w:r>
+      <w:proofErr w:type="gramEnd"/>
+      <w:r>
+        <w:rPr>
+          <w:rFonts w:ascii="Courier New" w:eastAsia="Times New Roman" w:hAnsi="Courier New" w:cs="Courier New"/>
+          <w:color w:val="000000"/>
+          <w:sz w:val="20"/>
+          <w:szCs w:val="20"/>
+          <w:lang w:val="en-US" w:eastAsia="ru-RU"/>
+        </w:rPr>
+        <w:t xml:space="preserve"> (</w:t>
+      </w:r>
+      <w:proofErr w:type="spellStart"/>
+      <w:r>
+        <w:rPr>
+          <w:rFonts w:ascii="Courier New" w:eastAsia="Times New Roman" w:hAnsi="Courier New" w:cs="Courier New"/>
+          <w:color w:val="000000"/>
+          <w:sz w:val="20"/>
+          <w:szCs w:val="20"/>
+          <w:lang w:val="en-US" w:eastAsia="ru-RU"/>
+        </w:rPr>
+        <w:t>this.countryId</w:t>
+      </w:r>
+      <w:proofErr w:type="spellEnd"/>
+      <w:r>
+        <w:rPr>
+          <w:rFonts w:ascii="Courier New" w:eastAsia="Times New Roman" w:hAnsi="Courier New" w:cs="Courier New"/>
+          <w:color w:val="000000"/>
+          <w:sz w:val="20"/>
+          <w:szCs w:val="20"/>
+          <w:lang w:val="en-US" w:eastAsia="ru-RU"/>
+        </w:rPr>
+        <w:t xml:space="preserve"> &lt; </w:t>
+      </w:r>
+      <w:proofErr w:type="spellStart"/>
+      <w:r>
+        <w:rPr>
+          <w:rFonts w:ascii="Courier New" w:eastAsia="Times New Roman" w:hAnsi="Courier New" w:cs="Courier New"/>
+          <w:color w:val="000000"/>
+          <w:sz w:val="20"/>
+          <w:szCs w:val="20"/>
+          <w:lang w:val="en-US" w:eastAsia="ru-RU"/>
+        </w:rPr>
+        <w:t>country.countryId</w:t>
+      </w:r>
+      <w:proofErr w:type="spellEnd"/>
+      <w:r>
+        <w:rPr>
+          <w:rFonts w:ascii="Courier New" w:eastAsia="Times New Roman" w:hAnsi="Courier New" w:cs="Courier New"/>
+          <w:color w:val="000000"/>
+          <w:sz w:val="20"/>
+          <w:szCs w:val="20"/>
+          <w:lang w:val="en-US" w:eastAsia="ru-RU"/>
+        </w:rPr>
+        <w:t xml:space="preserve"> ) ? -1: (</w:t>
+      </w:r>
+      <w:proofErr w:type="spellStart"/>
+      <w:r>
+        <w:rPr>
+          <w:rFonts w:ascii="Courier New" w:eastAsia="Times New Roman" w:hAnsi="Courier New" w:cs="Courier New"/>
+          <w:color w:val="000000"/>
+          <w:sz w:val="20"/>
+          <w:szCs w:val="20"/>
+          <w:lang w:val="en-US" w:eastAsia="ru-RU"/>
+        </w:rPr>
+        <w:t>this.countryId</w:t>
+      </w:r>
+      <w:proofErr w:type="spellEnd"/>
+      <w:r>
+        <w:rPr>
+          <w:rFonts w:ascii="Courier New" w:eastAsia="Times New Roman" w:hAnsi="Courier New" w:cs="Courier New"/>
+          <w:color w:val="000000"/>
+          <w:sz w:val="20"/>
+          <w:szCs w:val="20"/>
+          <w:lang w:val="en-US" w:eastAsia="ru-RU"/>
+        </w:rPr>
+        <w:t xml:space="preserve"> &gt; </w:t>
+      </w:r>
+      <w:proofErr w:type="spellStart"/>
+      <w:proofErr w:type="gramStart"/>
+      <w:r>
+        <w:rPr>
+          <w:rFonts w:ascii="Courier New" w:eastAsia="Times New Roman" w:hAnsi="Courier New" w:cs="Courier New"/>
+          <w:color w:val="000000"/>
+          <w:sz w:val="20"/>
+          <w:szCs w:val="20"/>
+          <w:lang w:val="en-US" w:eastAsia="ru-RU"/>
+        </w:rPr>
+        <w:t>country.countryId</w:t>
+      </w:r>
+      <w:proofErr w:type="spellEnd"/>
+      <w:r>
+        <w:rPr>
+          <w:rFonts w:ascii="Courier New" w:eastAsia="Times New Roman" w:hAnsi="Courier New" w:cs="Courier New"/>
+          <w:color w:val="000000"/>
+          <w:sz w:val="20"/>
+          <w:szCs w:val="20"/>
+          <w:lang w:val="en-US" w:eastAsia="ru-RU"/>
+        </w:rPr>
+        <w:t xml:space="preserve"> )</w:t>
+      </w:r>
+      <w:proofErr w:type="gramEnd"/>
+      <w:r>
+        <w:rPr>
+          <w:rFonts w:ascii="Courier New" w:eastAsia="Times New Roman" w:hAnsi="Courier New" w:cs="Courier New"/>
+          <w:color w:val="000000"/>
+          <w:sz w:val="20"/>
+          <w:szCs w:val="20"/>
+          <w:lang w:val="en-US" w:eastAsia="ru-RU"/>
+        </w:rPr>
+        <w:t xml:space="preserve"> ? </w:t>
+      </w:r>
+      <w:proofErr w:type="gramStart"/>
+      <w:r>
+        <w:rPr>
+          <w:rFonts w:ascii="Courier New" w:eastAsia="Times New Roman" w:hAnsi="Courier New" w:cs="Courier New"/>
+          <w:color w:val="000000"/>
+          <w:sz w:val="20"/>
+          <w:szCs w:val="20"/>
+          <w:lang w:val="en-US" w:eastAsia="ru-RU"/>
+        </w:rPr>
+        <w:t>1:0 ;</w:t>
+      </w:r>
+      <w:proofErr w:type="gramEnd"/>
+    </w:p>
+    <w:p>
+      <w:pPr>
+        <w:tabs>
+          <w:tab w:val="left" w:pos="916"/>
+          <w:tab w:val="left" w:pos="1832"/>
+          <w:tab w:val="left" w:pos="2748"/>
+          <w:tab w:val="left" w:pos="3664"/>
+          <w:tab w:val="left" w:pos="4580"/>
+          <w:tab w:val="left" w:pos="5496"/>
+          <w:tab w:val="left" w:pos="6412"/>
+          <w:tab w:val="left" w:pos="7328"/>
+          <w:tab w:val="left" w:pos="8244"/>
+          <w:tab w:val="left" w:pos="9160"/>
+          <w:tab w:val="left" w:pos="10076"/>
+          <w:tab w:val="left" w:pos="10992"/>
+          <w:tab w:val="left" w:pos="11908"/>
+          <w:tab w:val="left" w:pos="12824"/>
+          <w:tab w:val="left" w:pos="13740"/>
+          <w:tab w:val="left" w:pos="14656"/>
+        </w:tabs>
+        <w:spacing w:after="0" w:line="240" w:lineRule="auto"/>
+        <w:rPr>
+          <w:rFonts w:ascii="Courier New" w:eastAsia="Times New Roman" w:hAnsi="Courier New" w:cs="Courier New"/>
+          <w:color w:val="000000"/>
+          <w:sz w:val="20"/>
+          <w:szCs w:val="20"/>
+          <w:lang w:val="en-US" w:eastAsia="ru-RU"/>
+        </w:rPr>
+      </w:pPr>
+      <w:r>
+        <w:rPr>
+          <w:rFonts w:ascii="Courier New" w:eastAsia="Times New Roman" w:hAnsi="Courier New" w:cs="Courier New"/>
+          <w:color w:val="000000"/>
+          <w:sz w:val="20"/>
+          <w:szCs w:val="20"/>
+          <w:lang w:val="en-US" w:eastAsia="ru-RU"/>
+        </w:rPr>
+        <w:t>}}</w:t>
+      </w:r>
+    </w:p>
+    <w:p>
+      <w:pPr>
+        <w:rPr>
+          <w:lang w:val="en-US"/>
+        </w:rPr>
+      </w:pPr>
+      <w:r>
+        <w:rPr>
+          <w:lang w:val="en-US"/>
+        </w:rPr>
+        <w:t>Comparator</w:t>
+      </w:r>
+    </w:p>
+    <w:p>
+      <w:pPr>
+        <w:pStyle w:val="HTML0"/>
+        <w:rPr>
+          <w:color w:val="000000"/>
+          <w:lang w:val="en-US"/>
+        </w:rPr>
+      </w:pPr>
+      <w:proofErr w:type="gramStart"/>
+      <w:r>
+        <w:rPr>
+          <w:color w:val="000000"/>
+          <w:lang w:val="en-US"/>
+        </w:rPr>
+        <w:t>public</w:t>
+      </w:r>
+      <w:proofErr w:type="gramEnd"/>
+      <w:r>
+        <w:rPr>
+          <w:color w:val="000000"/>
+          <w:lang w:val="en-US"/>
+        </w:rPr>
+        <w:t xml:space="preserve"> class </w:t>
+      </w:r>
+      <w:proofErr w:type="spellStart"/>
+      <w:r>
+        <w:rPr>
+          <w:color w:val="000000"/>
+          <w:lang w:val="en-US"/>
+        </w:rPr>
+        <w:t>CountrySortByIdComparator</w:t>
+      </w:r>
+      <w:proofErr w:type="spellEnd"/>
+      <w:r>
+        <w:rPr>
+          <w:color w:val="000000"/>
+          <w:lang w:val="en-US"/>
+        </w:rPr>
+        <w:t xml:space="preserve"> implements Comparator&lt;Country&gt;{</w:t>
+      </w:r>
+    </w:p>
+    <w:p>
+      <w:pPr>
+        <w:pStyle w:val="HTML0"/>
+        <w:rPr>
+          <w:color w:val="000000"/>
+          <w:lang w:val="en-US"/>
+        </w:rPr>
+      </w:pPr>
+    </w:p>
+    <w:p>
+      <w:pPr>
+        <w:pStyle w:val="HTML0"/>
+        <w:rPr>
+          <w:color w:val="000000"/>
+          <w:lang w:val="en-US"/>
+        </w:rPr>
+      </w:pPr>
+      <w:r>
+        <w:rPr>
+          <w:color w:val="000000"/>
+          <w:lang w:val="en-US"/>
+        </w:rPr>
+        <w:t xml:space="preserve">    @Override</w:t>
+      </w:r>
+    </w:p>
+    <w:p>
+      <w:pPr>
+        <w:pStyle w:val="HTML0"/>
+        <w:rPr>
+          <w:color w:val="000000"/>
+          <w:lang w:val="en-US"/>
+        </w:rPr>
+      </w:pPr>
+      <w:r>
+        <w:rPr>
+          <w:color w:val="000000"/>
+          <w:lang w:val="en-US"/>
+        </w:rPr>
+        <w:t xml:space="preserve">    </w:t>
+      </w:r>
+      <w:proofErr w:type="gramStart"/>
+      <w:r>
+        <w:rPr>
+          <w:color w:val="000000"/>
+          <w:lang w:val="en-US"/>
+        </w:rPr>
+        <w:t>public</w:t>
+      </w:r>
+      <w:proofErr w:type="gramEnd"/>
+      <w:r>
+        <w:rPr>
+          <w:color w:val="000000"/>
+          <w:lang w:val="en-US"/>
+        </w:rPr>
+        <w:t xml:space="preserve"> </w:t>
+      </w:r>
+      <w:proofErr w:type="spellStart"/>
+      <w:r>
+        <w:rPr>
+          <w:color w:val="000000"/>
+          <w:lang w:val="en-US"/>
+        </w:rPr>
+        <w:t>int</w:t>
+      </w:r>
+      <w:proofErr w:type="spellEnd"/>
+      <w:r>
+        <w:rPr>
+          <w:color w:val="000000"/>
+          <w:lang w:val="en-US"/>
+        </w:rPr>
+        <w:t xml:space="preserve"> compare(Country country1, Country country2) {</w:t>
+      </w:r>
+    </w:p>
+    <w:p>
+      <w:pPr>
+        <w:pStyle w:val="HTML0"/>
+        <w:rPr>
+          <w:color w:val="000000"/>
+          <w:lang w:val="en-US"/>
+        </w:rPr>
+      </w:pPr>
+    </w:p>
+    <w:p>
+      <w:pPr>
+        <w:pStyle w:val="HTML0"/>
+        <w:rPr>
+          <w:color w:val="000000"/>
+          <w:lang w:val="en-US"/>
+        </w:rPr>
+      </w:pPr>
+      <w:r>
+        <w:rPr>
+          <w:color w:val="000000"/>
+          <w:lang w:val="en-US"/>
+        </w:rPr>
+        <w:t xml:space="preserve">        </w:t>
+      </w:r>
+      <w:proofErr w:type="gramStart"/>
+      <w:r>
+        <w:rPr>
+          <w:color w:val="000000"/>
+          <w:lang w:val="en-US"/>
+        </w:rPr>
+        <w:t>return</w:t>
+      </w:r>
+      <w:proofErr w:type="gramEnd"/>
+      <w:r>
+        <w:rPr>
+          <w:color w:val="000000"/>
+          <w:lang w:val="en-US"/>
+        </w:rPr>
+        <w:t xml:space="preserve"> (country1.getCountryId() &lt; country2.getCountryId() ) ? -1: (</w:t>
+      </w:r>
+      <w:proofErr w:type="gramStart"/>
+      <w:r>
+        <w:rPr>
+          <w:color w:val="000000"/>
+          <w:lang w:val="en-US"/>
+        </w:rPr>
+        <w:t>country1.getCountryId(</w:t>
+      </w:r>
+      <w:proofErr w:type="gramEnd"/>
+      <w:r>
+        <w:rPr>
+          <w:color w:val="000000"/>
+          <w:lang w:val="en-US"/>
+        </w:rPr>
+        <w:t xml:space="preserve">) &gt; country2.getCountryId() ) ? </w:t>
+      </w:r>
+      <w:proofErr w:type="gramStart"/>
+      <w:r>
+        <w:rPr>
+          <w:color w:val="000000"/>
+          <w:lang w:val="en-US"/>
+        </w:rPr>
+        <w:t>1:0 ;</w:t>
+      </w:r>
+      <w:proofErr w:type="gramEnd"/>
+    </w:p>
+    <w:p>
+      <w:pPr>
+        <w:pStyle w:val="HTML0"/>
+        <w:rPr>
+          <w:color w:val="000000"/>
+          <w:lang w:val="en-US"/>
+        </w:rPr>
+      </w:pPr>
+      <w:r>
+        <w:rPr>
+          <w:color w:val="000000"/>
+          <w:lang w:val="en-US"/>
+        </w:rPr>
+        <w:t xml:space="preserve">    }</w:t>
+      </w:r>
+    </w:p>
+    <w:p>
+      <w:pPr>
+        <w:pStyle w:val="HTML0"/>
+        <w:rPr>
+          <w:color w:val="000000"/>
+          <w:lang w:val="en-US"/>
+        </w:rPr>
+      </w:pPr>
+    </w:p>
+    <w:p>
+      <w:pPr>
+        <w:pStyle w:val="HTML0"/>
+        <w:rPr>
+          <w:color w:val="000000"/>
+          <w:lang w:val="en-US"/>
+        </w:rPr>
+      </w:pPr>
+      <w:r>
+        <w:rPr>
+          <w:color w:val="000000"/>
+          <w:lang w:val="en-US"/>
+        </w:rPr>
+        <w:t>}</w:t>
+      </w:r>
+    </w:p>
+    <w:p>
+      <w:pPr>
+        <w:rPr>
+          <w:rStyle w:val="apple-converted-space"/>
+          <w:color w:val="000000"/>
+          <w:sz w:val="27"/>
+          <w:szCs w:val="27"/>
+          <w:shd w:val="clear" w:color="auto" w:fill="FFFFFF"/>
+          <w:lang w:val="en-US"/>
+        </w:rPr>
+      </w:pPr>
+      <w:proofErr w:type="spellStart"/>
+      <w:proofErr w:type="gramStart"/>
+      <w:r>
+        <w:rPr>
+          <w:b/>
+          <w:color w:val="000000"/>
+          <w:sz w:val="27"/>
+          <w:szCs w:val="27"/>
+          <w:shd w:val="clear" w:color="auto" w:fill="FFFFFF"/>
+          <w:lang w:val="en-US"/>
+        </w:rPr>
+        <w:t>SortedSet</w:t>
+      </w:r>
+      <w:proofErr w:type="spellEnd"/>
+      <w:r>
+        <w:rPr>
+          <w:b/>
+          <w:color w:val="000000"/>
+          <w:sz w:val="27"/>
+          <w:szCs w:val="27"/>
+          <w:shd w:val="clear" w:color="auto" w:fill="FFFFFF"/>
+          <w:lang w:val="en-US"/>
+        </w:rPr>
+        <w:t>.</w:t>
+      </w:r>
+      <w:proofErr w:type="gramEnd"/>
+      <w:r>
+        <w:rPr>
+          <w:color w:val="000000"/>
+          <w:sz w:val="27"/>
+          <w:szCs w:val="27"/>
+          <w:shd w:val="clear" w:color="auto" w:fill="FFFFFF"/>
+          <w:lang w:val="en-US"/>
+        </w:rPr>
+        <w:t xml:space="preserve"> </w:t>
+      </w:r>
+      <w:proofErr w:type="gramStart"/>
+      <w:r>
+        <w:rPr>
+          <w:color w:val="000000"/>
+          <w:sz w:val="27"/>
+          <w:szCs w:val="27"/>
+          <w:shd w:val="clear" w:color="auto" w:fill="FFFFFF"/>
+          <w:lang w:val="en-US"/>
+        </w:rPr>
+        <w:t>A</w:t>
+      </w:r>
+      <w:r>
+        <w:rPr>
+          <w:rStyle w:val="apple-converted-space"/>
+          <w:color w:val="000000"/>
+          <w:sz w:val="27"/>
+          <w:szCs w:val="27"/>
+          <w:shd w:val="clear" w:color="auto" w:fill="FFFFFF"/>
+          <w:lang w:val="en-US"/>
+        </w:rPr>
+        <w:t> </w:t>
+      </w:r>
+      <w:hyperlink r:id="rId24" w:tooltip="interface in java.util" w:history="1">
+        <w:r>
+          <w:rPr>
+            <w:rStyle w:val="HTML2"/>
+            <w:rFonts w:eastAsiaTheme="minorHAnsi"/>
+            <w:color w:val="0000FF"/>
+            <w:u w:val="single"/>
+            <w:shd w:val="clear" w:color="auto" w:fill="FFFFFF"/>
+            <w:lang w:val="en-US"/>
+          </w:rPr>
+          <w:t>Set</w:t>
+        </w:r>
+      </w:hyperlink>
+      <w:r>
+        <w:rPr>
+          <w:rStyle w:val="apple-converted-space"/>
+          <w:color w:val="000000"/>
+          <w:sz w:val="27"/>
+          <w:szCs w:val="27"/>
+          <w:shd w:val="clear" w:color="auto" w:fill="FFFFFF"/>
+          <w:lang w:val="en-US"/>
+        </w:rPr>
+        <w:t> </w:t>
+      </w:r>
+      <w:r>
+        <w:rPr>
+          <w:color w:val="000000"/>
+          <w:sz w:val="27"/>
+          <w:szCs w:val="27"/>
+          <w:shd w:val="clear" w:color="auto" w:fill="FFFFFF"/>
+          <w:lang w:val="en-US"/>
+        </w:rPr>
+        <w:t>that further provides a</w:t>
+      </w:r>
+      <w:r>
+        <w:rPr>
+          <w:rStyle w:val="apple-converted-space"/>
+          <w:color w:val="000000"/>
+          <w:sz w:val="27"/>
+          <w:szCs w:val="27"/>
+          <w:shd w:val="clear" w:color="auto" w:fill="FFFFFF"/>
+          <w:lang w:val="en-US"/>
+        </w:rPr>
+        <w:t> </w:t>
+      </w:r>
+      <w:r>
+        <w:rPr>
+          <w:i/>
+          <w:iCs/>
+          <w:color w:val="000000"/>
+          <w:sz w:val="27"/>
+          <w:szCs w:val="27"/>
+          <w:shd w:val="clear" w:color="auto" w:fill="FFFFFF"/>
+          <w:lang w:val="en-US"/>
+        </w:rPr>
+        <w:t>total ordering</w:t>
+      </w:r>
+      <w:r>
+        <w:rPr>
+          <w:rStyle w:val="apple-converted-space"/>
+          <w:color w:val="000000"/>
+          <w:sz w:val="27"/>
+          <w:szCs w:val="27"/>
+          <w:shd w:val="clear" w:color="auto" w:fill="FFFFFF"/>
+          <w:lang w:val="en-US"/>
+        </w:rPr>
+        <w:t> </w:t>
+      </w:r>
+      <w:r>
+        <w:rPr>
+          <w:color w:val="000000"/>
+          <w:sz w:val="27"/>
+          <w:szCs w:val="27"/>
+          <w:shd w:val="clear" w:color="auto" w:fill="FFFFFF"/>
+          <w:lang w:val="en-US"/>
+        </w:rPr>
+        <w:t>on its elements.</w:t>
+      </w:r>
+      <w:proofErr w:type="gramEnd"/>
+      <w:r>
+        <w:rPr>
+          <w:color w:val="000000"/>
+          <w:sz w:val="27"/>
+          <w:szCs w:val="27"/>
+          <w:shd w:val="clear" w:color="auto" w:fill="FFFFFF"/>
+          <w:lang w:val="en-US"/>
+        </w:rPr>
+        <w:t xml:space="preserve"> The elements are ordered using their</w:t>
+      </w:r>
+      <w:r>
+        <w:rPr>
+          <w:rStyle w:val="apple-converted-space"/>
+          <w:color w:val="000000"/>
+          <w:sz w:val="27"/>
+          <w:szCs w:val="27"/>
+          <w:shd w:val="clear" w:color="auto" w:fill="FFFFFF"/>
+          <w:lang w:val="en-US"/>
+        </w:rPr>
+        <w:t> </w:t>
+      </w:r>
+      <w:hyperlink r:id="rId25" w:tooltip="interface in java.lang" w:history="1">
+        <w:r>
+          <w:rPr>
+            <w:rStyle w:val="a3"/>
+            <w:sz w:val="27"/>
+            <w:szCs w:val="27"/>
+            <w:shd w:val="clear" w:color="auto" w:fill="FFFFFF"/>
+            <w:lang w:val="en-US"/>
+          </w:rPr>
+          <w:t>natural ordering</w:t>
+        </w:r>
+      </w:hyperlink>
+      <w:r>
+        <w:rPr>
+          <w:color w:val="000000"/>
+          <w:sz w:val="27"/>
+          <w:szCs w:val="27"/>
+          <w:shd w:val="clear" w:color="auto" w:fill="FFFFFF"/>
+          <w:lang w:val="en-US"/>
+        </w:rPr>
+        <w:t>, or by a</w:t>
+      </w:r>
+      <w:r>
+        <w:rPr>
+          <w:rStyle w:val="apple-converted-space"/>
+          <w:color w:val="000000"/>
+          <w:sz w:val="27"/>
+          <w:szCs w:val="27"/>
+          <w:shd w:val="clear" w:color="auto" w:fill="FFFFFF"/>
+          <w:lang w:val="en-US"/>
+        </w:rPr>
+        <w:t> </w:t>
+      </w:r>
+      <w:hyperlink r:id="rId26" w:tooltip="interface in java.util" w:history="1">
+        <w:r>
+          <w:rPr>
+            <w:rStyle w:val="HTML2"/>
+            <w:rFonts w:eastAsiaTheme="minorHAnsi"/>
+            <w:color w:val="0000FF"/>
+            <w:u w:val="single"/>
+            <w:shd w:val="clear" w:color="auto" w:fill="FFFFFF"/>
+            <w:lang w:val="en-US"/>
+          </w:rPr>
+          <w:t>Comparator</w:t>
+        </w:r>
+      </w:hyperlink>
+      <w:r>
+        <w:rPr>
+          <w:rStyle w:val="apple-converted-space"/>
+          <w:color w:val="000000"/>
+          <w:sz w:val="27"/>
+          <w:szCs w:val="27"/>
+          <w:shd w:val="clear" w:color="auto" w:fill="FFFFFF"/>
+          <w:lang w:val="en-US"/>
+        </w:rPr>
+        <w:t> </w:t>
+      </w:r>
+      <w:r>
+        <w:rPr>
+          <w:color w:val="000000"/>
+          <w:sz w:val="27"/>
+          <w:szCs w:val="27"/>
+          <w:shd w:val="clear" w:color="auto" w:fill="FFFFFF"/>
+          <w:lang w:val="en-US"/>
+        </w:rPr>
+        <w:t>typically provided at sorted set creation time.</w:t>
+      </w:r>
+      <w:r>
+        <w:rPr>
+          <w:rStyle w:val="apple-converted-space"/>
+          <w:color w:val="000000"/>
+          <w:sz w:val="27"/>
+          <w:szCs w:val="27"/>
+          <w:shd w:val="clear" w:color="auto" w:fill="FFFFFF"/>
+          <w:lang w:val="en-US"/>
+        </w:rPr>
+        <w:t> </w:t>
+      </w:r>
+    </w:p>
+    <w:p>
+      <w:pPr>
+        <w:rPr>
+          <w:color w:val="000000"/>
+          <w:sz w:val="27"/>
+          <w:szCs w:val="27"/>
+          <w:shd w:val="clear" w:color="auto" w:fill="FFFFFF"/>
+          <w:lang w:val="en-US"/>
+        </w:rPr>
+      </w:pPr>
+      <w:proofErr w:type="spellStart"/>
+      <w:proofErr w:type="gramStart"/>
+      <w:r>
+        <w:rPr>
+          <w:b/>
+          <w:color w:val="000000"/>
+          <w:sz w:val="27"/>
+          <w:szCs w:val="27"/>
+          <w:shd w:val="clear" w:color="auto" w:fill="FFFFFF"/>
+          <w:lang w:val="en-US"/>
+        </w:rPr>
+        <w:t>Navigable</w:t>
+      </w:r>
+      <w:r>
+        <w:rPr>
+          <w:b/>
+          <w:color w:val="000000"/>
+          <w:sz w:val="27"/>
+          <w:szCs w:val="27"/>
+          <w:shd w:val="clear" w:color="auto" w:fill="FFFFFF"/>
+          <w:lang w:val="en-US"/>
+        </w:rPr>
+        <w:t>Set</w:t>
+      </w:r>
+      <w:proofErr w:type="spellEnd"/>
+      <w:r>
+        <w:rPr>
+          <w:b/>
+          <w:color w:val="000000"/>
+          <w:sz w:val="27"/>
+          <w:szCs w:val="27"/>
+          <w:shd w:val="clear" w:color="auto" w:fill="FFFFFF"/>
+          <w:lang w:val="en-US"/>
+        </w:rPr>
+        <w:t>.</w:t>
+      </w:r>
+      <w:proofErr w:type="gramEnd"/>
+      <w:r>
+        <w:rPr>
+          <w:color w:val="000000"/>
+          <w:sz w:val="27"/>
+          <w:szCs w:val="27"/>
+          <w:shd w:val="clear" w:color="auto" w:fill="FFFFFF"/>
+          <w:lang w:val="en-US"/>
+        </w:rPr>
+        <w:t xml:space="preserve"> </w:t>
+      </w:r>
+      <w:r>
+        <w:rPr>
+          <w:color w:val="000000"/>
+          <w:sz w:val="27"/>
+          <w:szCs w:val="27"/>
+          <w:shd w:val="clear" w:color="auto" w:fill="FFFFFF"/>
+          <w:lang w:val="en-US"/>
+        </w:rPr>
+        <w:t>A</w:t>
+      </w:r>
+      <w:r>
+        <w:rPr>
+          <w:rStyle w:val="apple-converted-space"/>
+          <w:color w:val="000000"/>
+          <w:sz w:val="27"/>
+          <w:szCs w:val="27"/>
+          <w:shd w:val="clear" w:color="auto" w:fill="FFFFFF"/>
+          <w:lang w:val="en-US"/>
+        </w:rPr>
+        <w:t> </w:t>
+      </w:r>
+      <w:proofErr w:type="spellStart"/>
+      <w:r>
+        <w:fldChar w:fldCharType="begin"/>
+      </w:r>
+      <w:r>
+        <w:rPr>
+          <w:lang w:val="en-US"/>
+        </w:rPr>
+        <w:instrText xml:space="preserve"> HYPERLINK "http://docs.oracle.com/javase/6/docs/api/java/util/SortedSet.html" \o "interface in java.util" </w:instrText>
+      </w:r>
+      <w:r>
+        <w:fldChar w:fldCharType="separate"/>
+      </w:r>
+      <w:r>
+        <w:rPr>
+          <w:rStyle w:val="HTML2"/>
+          <w:rFonts w:eastAsiaTheme="minorHAnsi"/>
+          <w:color w:val="0000FF"/>
+          <w:u w:val="single"/>
+          <w:shd w:val="clear" w:color="auto" w:fill="FFFFFF"/>
+          <w:lang w:val="en-US"/>
+        </w:rPr>
+        <w:t>SortedSet</w:t>
+      </w:r>
+      <w:proofErr w:type="spellEnd"/>
+      <w:r>
+        <w:fldChar w:fldCharType="end"/>
+      </w:r>
+      <w:r>
+        <w:rPr>
+          <w:rStyle w:val="apple-converted-space"/>
+          <w:color w:val="000000"/>
+          <w:sz w:val="27"/>
+          <w:szCs w:val="27"/>
+          <w:shd w:val="clear" w:color="auto" w:fill="FFFFFF"/>
+          <w:lang w:val="en-US"/>
+        </w:rPr>
+        <w:t> </w:t>
+      </w:r>
+      <w:r>
+        <w:rPr>
+          <w:color w:val="000000"/>
+          <w:sz w:val="27"/>
+          <w:szCs w:val="27"/>
+          <w:shd w:val="clear" w:color="auto" w:fill="FFFFFF"/>
+          <w:lang w:val="en-US"/>
+        </w:rPr>
+        <w:t>extended with navigation methods reporting closest matches for given search targets. Methods</w:t>
+      </w:r>
+      <w:r>
+        <w:rPr>
+          <w:rStyle w:val="apple-converted-space"/>
+          <w:color w:val="000000"/>
+          <w:sz w:val="27"/>
+          <w:szCs w:val="27"/>
+          <w:shd w:val="clear" w:color="auto" w:fill="FFFFFF"/>
+          <w:lang w:val="en-US"/>
+        </w:rPr>
+        <w:t> </w:t>
+      </w:r>
+      <w:r>
+        <w:rPr>
+          <w:rStyle w:val="HTML2"/>
+          <w:rFonts w:eastAsiaTheme="minorHAnsi"/>
+          <w:color w:val="000000"/>
+          <w:shd w:val="clear" w:color="auto" w:fill="FFFFFF"/>
+          <w:lang w:val="en-US"/>
+        </w:rPr>
+        <w:t>lower</w:t>
+      </w:r>
+      <w:r>
+        <w:rPr>
+          <w:color w:val="000000"/>
+          <w:sz w:val="27"/>
+          <w:szCs w:val="27"/>
+          <w:shd w:val="clear" w:color="auto" w:fill="FFFFFF"/>
+          <w:lang w:val="en-US"/>
+        </w:rPr>
+        <w:t>,</w:t>
+      </w:r>
+      <w:r>
+        <w:rPr>
+          <w:rStyle w:val="apple-converted-space"/>
+          <w:color w:val="000000"/>
+          <w:sz w:val="27"/>
+          <w:szCs w:val="27"/>
+          <w:shd w:val="clear" w:color="auto" w:fill="FFFFFF"/>
+          <w:lang w:val="en-US"/>
+        </w:rPr>
+        <w:t> </w:t>
+      </w:r>
+      <w:r>
+        <w:rPr>
+          <w:rStyle w:val="HTML2"/>
+          <w:rFonts w:eastAsiaTheme="minorHAnsi"/>
+          <w:color w:val="000000"/>
+          <w:shd w:val="clear" w:color="auto" w:fill="FFFFFF"/>
+          <w:lang w:val="en-US"/>
+        </w:rPr>
+        <w:t>floor</w:t>
+      </w:r>
+      <w:r>
+        <w:rPr>
+          <w:color w:val="000000"/>
+          <w:sz w:val="27"/>
+          <w:szCs w:val="27"/>
+          <w:shd w:val="clear" w:color="auto" w:fill="FFFFFF"/>
+          <w:lang w:val="en-US"/>
+        </w:rPr>
+        <w:t>,</w:t>
+      </w:r>
+      <w:r>
+        <w:rPr>
+          <w:rStyle w:val="apple-converted-space"/>
+          <w:color w:val="000000"/>
+          <w:sz w:val="27"/>
+          <w:szCs w:val="27"/>
+          <w:shd w:val="clear" w:color="auto" w:fill="FFFFFF"/>
+          <w:lang w:val="en-US"/>
+        </w:rPr>
+        <w:t> </w:t>
+      </w:r>
+      <w:r>
+        <w:rPr>
+          <w:rStyle w:val="HTML2"/>
+          <w:rFonts w:eastAsiaTheme="minorHAnsi"/>
+          <w:color w:val="000000"/>
+          <w:shd w:val="clear" w:color="auto" w:fill="FFFFFF"/>
+          <w:lang w:val="en-US"/>
+        </w:rPr>
+        <w:t>ceiling</w:t>
+      </w:r>
+      <w:r>
+        <w:rPr>
+          <w:color w:val="000000"/>
+          <w:sz w:val="27"/>
+          <w:szCs w:val="27"/>
+          <w:shd w:val="clear" w:color="auto" w:fill="FFFFFF"/>
+          <w:lang w:val="en-US"/>
+        </w:rPr>
+        <w:t>, and</w:t>
+      </w:r>
+      <w:r>
+        <w:rPr>
+          <w:rStyle w:val="apple-converted-space"/>
+          <w:color w:val="000000"/>
+          <w:sz w:val="27"/>
+          <w:szCs w:val="27"/>
+          <w:shd w:val="clear" w:color="auto" w:fill="FFFFFF"/>
+          <w:lang w:val="en-US"/>
+        </w:rPr>
+        <w:t> </w:t>
+      </w:r>
+      <w:r>
+        <w:rPr>
+          <w:rStyle w:val="HTML2"/>
+          <w:rFonts w:eastAsiaTheme="minorHAnsi"/>
+          <w:color w:val="000000"/>
+          <w:shd w:val="clear" w:color="auto" w:fill="FFFFFF"/>
+          <w:lang w:val="en-US"/>
+        </w:rPr>
+        <w:t>higher</w:t>
+      </w:r>
+      <w:r>
+        <w:rPr>
+          <w:rStyle w:val="apple-converted-space"/>
+          <w:color w:val="000000"/>
+          <w:sz w:val="27"/>
+          <w:szCs w:val="27"/>
+          <w:shd w:val="clear" w:color="auto" w:fill="FFFFFF"/>
+          <w:lang w:val="en-US"/>
+        </w:rPr>
+        <w:t> </w:t>
+      </w:r>
+      <w:r>
+        <w:rPr>
+          <w:color w:val="000000"/>
+          <w:sz w:val="27"/>
+          <w:szCs w:val="27"/>
+          <w:shd w:val="clear" w:color="auto" w:fill="FFFFFF"/>
+          <w:lang w:val="en-US"/>
+        </w:rPr>
+        <w:t>return elements respectively less than, less than or equal, greater than or equal, and greater than a given element, returning</w:t>
+      </w:r>
+      <w:r>
+        <w:rPr>
+          <w:rStyle w:val="apple-converted-space"/>
+          <w:color w:val="000000"/>
+          <w:sz w:val="27"/>
+          <w:szCs w:val="27"/>
+          <w:shd w:val="clear" w:color="auto" w:fill="FFFFFF"/>
+          <w:lang w:val="en-US"/>
+        </w:rPr>
+        <w:t> </w:t>
+      </w:r>
+      <w:r>
+        <w:rPr>
+          <w:rStyle w:val="HTML2"/>
+          <w:rFonts w:eastAsiaTheme="minorHAnsi"/>
+          <w:color w:val="000000"/>
+          <w:shd w:val="clear" w:color="auto" w:fill="FFFFFF"/>
+          <w:lang w:val="en-US"/>
+        </w:rPr>
+        <w:t>null</w:t>
+      </w:r>
+      <w:r>
+        <w:rPr>
+          <w:rStyle w:val="apple-converted-space"/>
+          <w:color w:val="000000"/>
+          <w:sz w:val="27"/>
+          <w:szCs w:val="27"/>
+          <w:shd w:val="clear" w:color="auto" w:fill="FFFFFF"/>
+          <w:lang w:val="en-US"/>
+        </w:rPr>
+        <w:t> </w:t>
+      </w:r>
+      <w:r>
+        <w:rPr>
+          <w:color w:val="000000"/>
+          <w:sz w:val="27"/>
+          <w:szCs w:val="27"/>
+          <w:shd w:val="clear" w:color="auto" w:fill="FFFFFF"/>
+          <w:lang w:val="en-US"/>
+        </w:rPr>
+        <w:t>if there is no such element. A</w:t>
+      </w:r>
+      <w:r>
+        <w:rPr>
+          <w:rStyle w:val="apple-converted-space"/>
+          <w:color w:val="000000"/>
+          <w:sz w:val="27"/>
+          <w:szCs w:val="27"/>
+          <w:shd w:val="clear" w:color="auto" w:fill="FFFFFF"/>
+          <w:lang w:val="en-US"/>
+        </w:rPr>
+        <w:t> </w:t>
+      </w:r>
+      <w:proofErr w:type="spellStart"/>
+      <w:r>
+        <w:rPr>
+          <w:rStyle w:val="HTML2"/>
+          <w:rFonts w:eastAsiaTheme="minorHAnsi"/>
+          <w:color w:val="000000"/>
+          <w:shd w:val="clear" w:color="auto" w:fill="FFFFFF"/>
+          <w:lang w:val="en-US"/>
+        </w:rPr>
+        <w:t>NavigableSet</w:t>
+      </w:r>
+      <w:proofErr w:type="spellEnd"/>
+      <w:r>
+        <w:rPr>
+          <w:rStyle w:val="apple-converted-space"/>
+          <w:color w:val="000000"/>
+          <w:sz w:val="27"/>
+          <w:szCs w:val="27"/>
+          <w:shd w:val="clear" w:color="auto" w:fill="FFFFFF"/>
+          <w:lang w:val="en-US"/>
+        </w:rPr>
+        <w:t> </w:t>
+      </w:r>
+      <w:r>
+        <w:rPr>
+          <w:color w:val="000000"/>
+          <w:sz w:val="27"/>
+          <w:szCs w:val="27"/>
+          <w:shd w:val="clear" w:color="auto" w:fill="FFFFFF"/>
+          <w:lang w:val="en-US"/>
+        </w:rPr>
+        <w:t>may be accessed and traversed in either ascending or descending order. The</w:t>
+      </w:r>
+      <w:r>
+        <w:rPr>
+          <w:rStyle w:val="apple-converted-space"/>
+          <w:color w:val="000000"/>
+          <w:sz w:val="27"/>
+          <w:szCs w:val="27"/>
+          <w:shd w:val="clear" w:color="auto" w:fill="FFFFFF"/>
+          <w:lang w:val="en-US"/>
+        </w:rPr>
+        <w:t> </w:t>
+      </w:r>
+      <w:proofErr w:type="spellStart"/>
+      <w:r>
+        <w:rPr>
+          <w:rStyle w:val="HTML2"/>
+          <w:rFonts w:eastAsiaTheme="minorHAnsi"/>
+          <w:color w:val="000000"/>
+          <w:shd w:val="clear" w:color="auto" w:fill="FFFFFF"/>
+          <w:lang w:val="en-US"/>
+        </w:rPr>
+        <w:t>descendingSet</w:t>
+      </w:r>
+      <w:proofErr w:type="spellEnd"/>
+      <w:r>
+        <w:rPr>
+          <w:rStyle w:val="apple-converted-space"/>
+          <w:color w:val="000000"/>
+          <w:sz w:val="27"/>
+          <w:szCs w:val="27"/>
+          <w:shd w:val="clear" w:color="auto" w:fill="FFFFFF"/>
+          <w:lang w:val="en-US"/>
+        </w:rPr>
+        <w:t> </w:t>
+      </w:r>
+      <w:r>
+        <w:rPr>
+          <w:color w:val="000000"/>
+          <w:sz w:val="27"/>
+          <w:szCs w:val="27"/>
+          <w:shd w:val="clear" w:color="auto" w:fill="FFFFFF"/>
+          <w:lang w:val="en-US"/>
+        </w:rPr>
+        <w:t xml:space="preserve">method returns a view of the set with the senses of all relational and directional methods inverted. The performance of ascending operations and views is likely to be faster than that of descending ones. This </w:t>
+      </w:r>
+      <w:r>
+        <w:rPr>
+          <w:color w:val="000000"/>
+          <w:sz w:val="27"/>
+          <w:szCs w:val="27"/>
+          <w:shd w:val="clear" w:color="auto" w:fill="FFFFFF"/>
+          <w:lang w:val="en-US"/>
+        </w:rPr>
+        <w:lastRenderedPageBreak/>
+        <w:t>interface additionally defines methods</w:t>
+      </w:r>
+      <w:r>
+        <w:rPr>
+          <w:rStyle w:val="apple-converted-space"/>
+          <w:color w:val="000000"/>
+          <w:sz w:val="27"/>
+          <w:szCs w:val="27"/>
+          <w:shd w:val="clear" w:color="auto" w:fill="FFFFFF"/>
+          <w:lang w:val="en-US"/>
+        </w:rPr>
+        <w:t> </w:t>
+      </w:r>
+      <w:proofErr w:type="spellStart"/>
+      <w:r>
+        <w:rPr>
+          <w:rStyle w:val="HTML2"/>
+          <w:rFonts w:eastAsiaTheme="minorHAnsi"/>
+          <w:color w:val="000000"/>
+          <w:shd w:val="clear" w:color="auto" w:fill="FFFFFF"/>
+          <w:lang w:val="en-US"/>
+        </w:rPr>
+        <w:t>pollFirst</w:t>
+      </w:r>
+      <w:proofErr w:type="spellEnd"/>
+      <w:r>
+        <w:rPr>
+          <w:rStyle w:val="apple-converted-space"/>
+          <w:color w:val="000000"/>
+          <w:sz w:val="27"/>
+          <w:szCs w:val="27"/>
+          <w:shd w:val="clear" w:color="auto" w:fill="FFFFFF"/>
+          <w:lang w:val="en-US"/>
+        </w:rPr>
+        <w:t> </w:t>
+      </w:r>
+      <w:r>
+        <w:rPr>
+          <w:color w:val="000000"/>
+          <w:sz w:val="27"/>
+          <w:szCs w:val="27"/>
+          <w:shd w:val="clear" w:color="auto" w:fill="FFFFFF"/>
+          <w:lang w:val="en-US"/>
+        </w:rPr>
+        <w:t>and</w:t>
+      </w:r>
+      <w:r>
+        <w:rPr>
+          <w:rStyle w:val="apple-converted-space"/>
+          <w:color w:val="000000"/>
+          <w:sz w:val="27"/>
+          <w:szCs w:val="27"/>
+          <w:shd w:val="clear" w:color="auto" w:fill="FFFFFF"/>
+          <w:lang w:val="en-US"/>
+        </w:rPr>
+        <w:t> </w:t>
+      </w:r>
+      <w:proofErr w:type="spellStart"/>
+      <w:r>
+        <w:rPr>
+          <w:rStyle w:val="HTML2"/>
+          <w:rFonts w:eastAsiaTheme="minorHAnsi"/>
+          <w:color w:val="000000"/>
+          <w:shd w:val="clear" w:color="auto" w:fill="FFFFFF"/>
+          <w:lang w:val="en-US"/>
+        </w:rPr>
+        <w:t>pollLast</w:t>
+      </w:r>
+      <w:proofErr w:type="spellEnd"/>
+      <w:r>
+        <w:rPr>
+          <w:rStyle w:val="apple-converted-space"/>
+          <w:color w:val="000000"/>
+          <w:sz w:val="27"/>
+          <w:szCs w:val="27"/>
+          <w:shd w:val="clear" w:color="auto" w:fill="FFFFFF"/>
+          <w:lang w:val="en-US"/>
+        </w:rPr>
+        <w:t> </w:t>
+      </w:r>
+      <w:r>
+        <w:rPr>
+          <w:color w:val="000000"/>
+          <w:sz w:val="27"/>
+          <w:szCs w:val="27"/>
+          <w:shd w:val="clear" w:color="auto" w:fill="FFFFFF"/>
+          <w:lang w:val="en-US"/>
+        </w:rPr>
+        <w:t>that return and remove the lowest and highest element, if one exists, else returning</w:t>
+      </w:r>
+      <w:r>
+        <w:rPr>
+          <w:rStyle w:val="apple-converted-space"/>
+          <w:color w:val="000000"/>
+          <w:sz w:val="27"/>
+          <w:szCs w:val="27"/>
+          <w:shd w:val="clear" w:color="auto" w:fill="FFFFFF"/>
+          <w:lang w:val="en-US"/>
+        </w:rPr>
+        <w:t> </w:t>
+      </w:r>
+      <w:r>
+        <w:rPr>
+          <w:rStyle w:val="HTML2"/>
+          <w:rFonts w:eastAsiaTheme="minorHAnsi"/>
+          <w:color w:val="000000"/>
+          <w:shd w:val="clear" w:color="auto" w:fill="FFFFFF"/>
+          <w:lang w:val="en-US"/>
+        </w:rPr>
+        <w:t>null</w:t>
+      </w:r>
+      <w:r>
+        <w:rPr>
+          <w:color w:val="000000"/>
+          <w:sz w:val="27"/>
+          <w:szCs w:val="27"/>
+          <w:shd w:val="clear" w:color="auto" w:fill="FFFFFF"/>
+          <w:lang w:val="en-US"/>
+        </w:rPr>
+        <w:t>. Methods</w:t>
+      </w:r>
+      <w:r>
+        <w:rPr>
+          <w:rStyle w:val="apple-converted-space"/>
+          <w:color w:val="000000"/>
+          <w:sz w:val="27"/>
+          <w:szCs w:val="27"/>
+          <w:shd w:val="clear" w:color="auto" w:fill="FFFFFF"/>
+          <w:lang w:val="en-US"/>
+        </w:rPr>
+        <w:t> </w:t>
+      </w:r>
+      <w:proofErr w:type="spellStart"/>
+      <w:r>
+        <w:rPr>
+          <w:rStyle w:val="HTML2"/>
+          <w:rFonts w:eastAsiaTheme="minorHAnsi"/>
+          <w:color w:val="000000"/>
+          <w:shd w:val="clear" w:color="auto" w:fill="FFFFFF"/>
+          <w:lang w:val="en-US"/>
+        </w:rPr>
+        <w:t>subSet</w:t>
+      </w:r>
+      <w:proofErr w:type="spellEnd"/>
+      <w:r>
+        <w:rPr>
+          <w:color w:val="000000"/>
+          <w:sz w:val="27"/>
+          <w:szCs w:val="27"/>
+          <w:shd w:val="clear" w:color="auto" w:fill="FFFFFF"/>
+          <w:lang w:val="en-US"/>
+        </w:rPr>
+        <w:t>,</w:t>
+      </w:r>
+      <w:r>
+        <w:rPr>
+          <w:rStyle w:val="apple-converted-space"/>
+          <w:color w:val="000000"/>
+          <w:sz w:val="27"/>
+          <w:szCs w:val="27"/>
+          <w:shd w:val="clear" w:color="auto" w:fill="FFFFFF"/>
+          <w:lang w:val="en-US"/>
+        </w:rPr>
+        <w:t> </w:t>
+      </w:r>
+      <w:proofErr w:type="spellStart"/>
+      <w:r>
+        <w:rPr>
+          <w:rStyle w:val="HTML2"/>
+          <w:rFonts w:eastAsiaTheme="minorHAnsi"/>
+          <w:color w:val="000000"/>
+          <w:shd w:val="clear" w:color="auto" w:fill="FFFFFF"/>
+          <w:lang w:val="en-US"/>
+        </w:rPr>
+        <w:t>headSet</w:t>
+      </w:r>
+      <w:proofErr w:type="spellEnd"/>
+      <w:r>
+        <w:rPr>
+          <w:color w:val="000000"/>
+          <w:sz w:val="27"/>
+          <w:szCs w:val="27"/>
+          <w:shd w:val="clear" w:color="auto" w:fill="FFFFFF"/>
+          <w:lang w:val="en-US"/>
+        </w:rPr>
+        <w:t>, and</w:t>
+      </w:r>
+      <w:r>
+        <w:rPr>
+          <w:rStyle w:val="apple-converted-space"/>
+          <w:color w:val="000000"/>
+          <w:sz w:val="27"/>
+          <w:szCs w:val="27"/>
+          <w:shd w:val="clear" w:color="auto" w:fill="FFFFFF"/>
+          <w:lang w:val="en-US"/>
+        </w:rPr>
+        <w:t> </w:t>
+      </w:r>
+      <w:proofErr w:type="spellStart"/>
+      <w:r>
+        <w:rPr>
+          <w:rStyle w:val="HTML2"/>
+          <w:rFonts w:eastAsiaTheme="minorHAnsi"/>
+          <w:color w:val="000000"/>
+          <w:shd w:val="clear" w:color="auto" w:fill="FFFFFF"/>
+          <w:lang w:val="en-US"/>
+        </w:rPr>
+        <w:t>tailSet</w:t>
+      </w:r>
+      <w:proofErr w:type="spellEnd"/>
+      <w:r>
+        <w:rPr>
+          <w:rStyle w:val="apple-converted-space"/>
+          <w:color w:val="000000"/>
+          <w:sz w:val="27"/>
+          <w:szCs w:val="27"/>
+          <w:shd w:val="clear" w:color="auto" w:fill="FFFFFF"/>
+          <w:lang w:val="en-US"/>
+        </w:rPr>
+        <w:t> </w:t>
+      </w:r>
+      <w:r>
+        <w:rPr>
+          <w:color w:val="000000"/>
+          <w:sz w:val="27"/>
+          <w:szCs w:val="27"/>
+          <w:shd w:val="clear" w:color="auto" w:fill="FFFFFF"/>
+          <w:lang w:val="en-US"/>
+        </w:rPr>
+        <w:t>differ from the like-named</w:t>
+      </w:r>
+      <w:r>
+        <w:rPr>
+          <w:rStyle w:val="apple-converted-space"/>
+          <w:color w:val="000000"/>
+          <w:sz w:val="27"/>
+          <w:szCs w:val="27"/>
+          <w:shd w:val="clear" w:color="auto" w:fill="FFFFFF"/>
+          <w:lang w:val="en-US"/>
+        </w:rPr>
+        <w:t> </w:t>
+      </w:r>
+      <w:proofErr w:type="spellStart"/>
+      <w:r>
+        <w:rPr>
+          <w:rStyle w:val="HTML2"/>
+          <w:rFonts w:eastAsiaTheme="minorHAnsi"/>
+          <w:color w:val="000000"/>
+          <w:shd w:val="clear" w:color="auto" w:fill="FFFFFF"/>
+          <w:lang w:val="en-US"/>
+        </w:rPr>
+        <w:t>SortedSet</w:t>
+      </w:r>
+      <w:proofErr w:type="spellEnd"/>
+      <w:r>
+        <w:rPr>
+          <w:rStyle w:val="apple-converted-space"/>
+          <w:color w:val="000000"/>
+          <w:sz w:val="27"/>
+          <w:szCs w:val="27"/>
+          <w:shd w:val="clear" w:color="auto" w:fill="FFFFFF"/>
+          <w:lang w:val="en-US"/>
+        </w:rPr>
+        <w:t> </w:t>
+      </w:r>
+      <w:r>
+        <w:rPr>
+          <w:color w:val="000000"/>
+          <w:sz w:val="27"/>
+          <w:szCs w:val="27"/>
+          <w:shd w:val="clear" w:color="auto" w:fill="FFFFFF"/>
+          <w:lang w:val="en-US"/>
+        </w:rPr>
+        <w:t xml:space="preserve">methods in accepting additional arguments describing whether lower and upper bounds are inclusive versus exclusive. </w:t>
+      </w:r>
+      <w:proofErr w:type="spellStart"/>
+      <w:r>
+        <w:rPr>
+          <w:color w:val="000000"/>
+          <w:sz w:val="27"/>
+          <w:szCs w:val="27"/>
+          <w:shd w:val="clear" w:color="auto" w:fill="FFFFFF"/>
+        </w:rPr>
+        <w:t>Subsets</w:t>
+      </w:r>
+      <w:proofErr w:type="spellEnd"/>
+      <w:r>
+        <w:rPr>
+          <w:color w:val="000000"/>
+          <w:sz w:val="27"/>
+          <w:szCs w:val="27"/>
+          <w:shd w:val="clear" w:color="auto" w:fill="FFFFFF"/>
+        </w:rPr>
+        <w:t xml:space="preserve"> </w:t>
+      </w:r>
+      <w:proofErr w:type="spellStart"/>
+      <w:r>
+        <w:rPr>
+          <w:color w:val="000000"/>
+          <w:sz w:val="27"/>
+          <w:szCs w:val="27"/>
+          <w:shd w:val="clear" w:color="auto" w:fill="FFFFFF"/>
+        </w:rPr>
+        <w:t>of</w:t>
+      </w:r>
+      <w:proofErr w:type="spellEnd"/>
+      <w:r>
+        <w:rPr>
+          <w:color w:val="000000"/>
+          <w:sz w:val="27"/>
+          <w:szCs w:val="27"/>
+          <w:shd w:val="clear" w:color="auto" w:fill="FFFFFF"/>
+        </w:rPr>
+        <w:t xml:space="preserve"> </w:t>
+      </w:r>
+      <w:proofErr w:type="spellStart"/>
+      <w:r>
+        <w:rPr>
+          <w:color w:val="000000"/>
+          <w:sz w:val="27"/>
+          <w:szCs w:val="27"/>
+          <w:shd w:val="clear" w:color="auto" w:fill="FFFFFF"/>
+        </w:rPr>
+        <w:t>any</w:t>
+      </w:r>
+      <w:proofErr w:type="spellEnd"/>
+      <w:r>
+        <w:rPr>
+          <w:rStyle w:val="apple-converted-space"/>
+          <w:color w:val="000000"/>
+          <w:sz w:val="27"/>
+          <w:szCs w:val="27"/>
+          <w:shd w:val="clear" w:color="auto" w:fill="FFFFFF"/>
+        </w:rPr>
+        <w:t> </w:t>
+      </w:r>
+      <w:proofErr w:type="spellStart"/>
+      <w:r>
+        <w:rPr>
+          <w:rStyle w:val="HTML2"/>
+          <w:rFonts w:eastAsiaTheme="minorHAnsi"/>
+          <w:color w:val="000000"/>
+          <w:shd w:val="clear" w:color="auto" w:fill="FFFFFF"/>
+        </w:rPr>
+        <w:t>NavigableSet</w:t>
+      </w:r>
+      <w:proofErr w:type="spellEnd"/>
+      <w:r>
+        <w:rPr>
+          <w:rStyle w:val="apple-converted-space"/>
+          <w:color w:val="000000"/>
+          <w:sz w:val="27"/>
+          <w:szCs w:val="27"/>
+          <w:shd w:val="clear" w:color="auto" w:fill="FFFFFF"/>
+        </w:rPr>
+        <w:t> </w:t>
+      </w:r>
+      <w:proofErr w:type="spellStart"/>
+      <w:r>
+        <w:rPr>
+          <w:color w:val="000000"/>
+          <w:sz w:val="27"/>
+          <w:szCs w:val="27"/>
+          <w:shd w:val="clear" w:color="auto" w:fill="FFFFFF"/>
+        </w:rPr>
+        <w:t>must</w:t>
+      </w:r>
+      <w:proofErr w:type="spellEnd"/>
+      <w:r>
+        <w:rPr>
+          <w:color w:val="000000"/>
+          <w:sz w:val="27"/>
+          <w:szCs w:val="27"/>
+          <w:shd w:val="clear" w:color="auto" w:fill="FFFFFF"/>
+        </w:rPr>
+        <w:t xml:space="preserve"> </w:t>
+      </w:r>
+      <w:proofErr w:type="spellStart"/>
+      <w:r>
+        <w:rPr>
+          <w:color w:val="000000"/>
+          <w:sz w:val="27"/>
+          <w:szCs w:val="27"/>
+          <w:shd w:val="clear" w:color="auto" w:fill="FFFFFF"/>
+        </w:rPr>
+        <w:t>implement</w:t>
+      </w:r>
+      <w:proofErr w:type="spellEnd"/>
+      <w:r>
+        <w:rPr>
+          <w:color w:val="000000"/>
+          <w:sz w:val="27"/>
+          <w:szCs w:val="27"/>
+          <w:shd w:val="clear" w:color="auto" w:fill="FFFFFF"/>
+        </w:rPr>
+        <w:t xml:space="preserve"> </w:t>
+      </w:r>
+      <w:proofErr w:type="spellStart"/>
+      <w:r>
+        <w:rPr>
+          <w:color w:val="000000"/>
+          <w:sz w:val="27"/>
+          <w:szCs w:val="27"/>
+          <w:shd w:val="clear" w:color="auto" w:fill="FFFFFF"/>
+        </w:rPr>
+        <w:t>the</w:t>
+      </w:r>
+      <w:proofErr w:type="spellEnd"/>
+      <w:r>
+        <w:rPr>
+          <w:rStyle w:val="apple-converted-space"/>
+          <w:color w:val="000000"/>
+          <w:sz w:val="27"/>
+          <w:szCs w:val="27"/>
+          <w:shd w:val="clear" w:color="auto" w:fill="FFFFFF"/>
+        </w:rPr>
+        <w:t> </w:t>
+      </w:r>
+      <w:proofErr w:type="spellStart"/>
+      <w:r>
+        <w:rPr>
+          <w:rStyle w:val="HTML2"/>
+          <w:rFonts w:eastAsiaTheme="minorHAnsi"/>
+          <w:color w:val="000000"/>
+          <w:shd w:val="clear" w:color="auto" w:fill="FFFFFF"/>
+        </w:rPr>
+        <w:t>NavigableSet</w:t>
+      </w:r>
+      <w:proofErr w:type="spellEnd"/>
+      <w:r>
+        <w:rPr>
+          <w:rStyle w:val="apple-converted-space"/>
+          <w:color w:val="000000"/>
+          <w:sz w:val="27"/>
+          <w:szCs w:val="27"/>
+          <w:shd w:val="clear" w:color="auto" w:fill="FFFFFF"/>
+        </w:rPr>
+        <w:t> </w:t>
+      </w:r>
+      <w:proofErr w:type="spellStart"/>
+      <w:r>
+        <w:rPr>
+          <w:color w:val="000000"/>
+          <w:sz w:val="27"/>
+          <w:szCs w:val="27"/>
+          <w:shd w:val="clear" w:color="auto" w:fill="FFFFFF"/>
+        </w:rPr>
+        <w:t>interface</w:t>
+      </w:r>
+      <w:proofErr w:type="spellEnd"/>
+      <w:r>
+        <w:rPr>
+          <w:color w:val="000000"/>
+          <w:sz w:val="27"/>
+          <w:szCs w:val="27"/>
+          <w:shd w:val="clear" w:color="auto" w:fill="FFFFFF"/>
+        </w:rPr>
+        <w:t>.</w:t>
+      </w:r>
+    </w:p>
+    <w:p>
+      <w:pPr>
+        <w:rPr>
+          <w:color w:val="000000"/>
+          <w:sz w:val="27"/>
+          <w:szCs w:val="27"/>
+          <w:shd w:val="clear" w:color="auto" w:fill="FFFFFF"/>
+          <w:lang w:val="en-US"/>
+        </w:rPr>
+      </w:pPr>
+      <w:proofErr w:type="spellStart"/>
+      <w:proofErr w:type="gramStart"/>
+      <w:r>
+        <w:rPr>
+          <w:b/>
+          <w:color w:val="000000"/>
+          <w:sz w:val="27"/>
+          <w:szCs w:val="27"/>
+          <w:shd w:val="clear" w:color="auto" w:fill="FFFFFF"/>
+          <w:lang w:val="en-US"/>
+        </w:rPr>
+        <w:t>Treeset</w:t>
+      </w:r>
+      <w:proofErr w:type="spellEnd"/>
+      <w:r>
+        <w:rPr>
+          <w:color w:val="000000"/>
+          <w:sz w:val="27"/>
+          <w:szCs w:val="27"/>
+          <w:shd w:val="clear" w:color="auto" w:fill="FFFFFF"/>
+          <w:lang w:val="en-US"/>
+        </w:rPr>
+        <w:t>.</w:t>
+      </w:r>
+      <w:proofErr w:type="gramEnd"/>
+      <w:r>
+        <w:rPr>
+          <w:color w:val="000000"/>
+          <w:sz w:val="27"/>
+          <w:szCs w:val="27"/>
+          <w:shd w:val="clear" w:color="auto" w:fill="FFFFFF"/>
+          <w:lang w:val="en-US"/>
+        </w:rPr>
+        <w:t xml:space="preserve"> </w:t>
+      </w:r>
+      <w:proofErr w:type="gramStart"/>
+      <w:r>
+        <w:rPr>
+          <w:color w:val="000000"/>
+          <w:sz w:val="27"/>
+          <w:szCs w:val="27"/>
+          <w:shd w:val="clear" w:color="auto" w:fill="FFFFFF"/>
+          <w:lang w:val="en-US"/>
+        </w:rPr>
+        <w:t>A</w:t>
+      </w:r>
+      <w:r>
+        <w:rPr>
+          <w:color w:val="000000"/>
+          <w:sz w:val="27"/>
+          <w:szCs w:val="27"/>
+          <w:lang w:val="en-US"/>
+        </w:rPr>
+        <w:t> </w:t>
+      </w:r>
+      <w:proofErr w:type="spellStart"/>
+      <w:r>
+        <w:rPr>
+          <w:color w:val="000000"/>
+          <w:sz w:val="27"/>
+          <w:szCs w:val="27"/>
+          <w:shd w:val="clear" w:color="auto" w:fill="FFFFFF"/>
+          <w:lang w:val="en-US"/>
+        </w:rPr>
+        <w:fldChar w:fldCharType="begin"/>
+      </w:r>
+      <w:r>
+        <w:rPr>
+          <w:color w:val="000000"/>
+          <w:sz w:val="27"/>
+          <w:szCs w:val="27"/>
+          <w:shd w:val="clear" w:color="auto" w:fill="FFFFFF"/>
+          <w:lang w:val="en-US"/>
+        </w:rPr>
+        <w:instrText xml:space="preserve"> HYPERLINK "http://docs.oracle.com/javase/7/docs/api/java/util/NavigableSet.html" \o "interface in java.util" </w:instrText>
+      </w:r>
+      <w:r>
+        <w:rPr>
+          <w:color w:val="000000"/>
+          <w:sz w:val="27"/>
+          <w:szCs w:val="27"/>
+          <w:shd w:val="clear" w:color="auto" w:fill="FFFFFF"/>
+          <w:lang w:val="en-US"/>
+        </w:rPr>
+        <w:fldChar w:fldCharType="separate"/>
+      </w:r>
+      <w:r>
+        <w:rPr>
+          <w:color w:val="000000"/>
+          <w:sz w:val="27"/>
+          <w:szCs w:val="27"/>
+          <w:lang w:val="en-US"/>
+        </w:rPr>
+        <w:t>NavigableSet</w:t>
+      </w:r>
+      <w:proofErr w:type="spellEnd"/>
+      <w:r>
+        <w:rPr>
+          <w:color w:val="000000"/>
+          <w:sz w:val="27"/>
+          <w:szCs w:val="27"/>
+          <w:shd w:val="clear" w:color="auto" w:fill="FFFFFF"/>
+          <w:lang w:val="en-US"/>
+        </w:rPr>
+        <w:fldChar w:fldCharType="end"/>
+      </w:r>
+      <w:r>
+        <w:rPr>
+          <w:color w:val="000000"/>
+          <w:sz w:val="27"/>
+          <w:szCs w:val="27"/>
+          <w:lang w:val="en-US"/>
+        </w:rPr>
+        <w:t> </w:t>
+      </w:r>
+      <w:r>
+        <w:rPr>
+          <w:color w:val="000000"/>
+          <w:sz w:val="27"/>
+          <w:szCs w:val="27"/>
+          <w:shd w:val="clear" w:color="auto" w:fill="FFFFFF"/>
+          <w:lang w:val="en-US"/>
+        </w:rPr>
+        <w:t>implementation based on a</w:t>
+      </w:r>
+      <w:r>
+        <w:rPr>
+          <w:color w:val="000000"/>
+          <w:sz w:val="27"/>
+          <w:szCs w:val="27"/>
+          <w:lang w:val="en-US"/>
+        </w:rPr>
+        <w:t> </w:t>
+      </w:r>
+      <w:proofErr w:type="spellStart"/>
+      <w:r>
+        <w:rPr>
+          <w:color w:val="000000"/>
+          <w:sz w:val="27"/>
+          <w:szCs w:val="27"/>
+          <w:shd w:val="clear" w:color="auto" w:fill="FFFFFF"/>
+          <w:lang w:val="en-US"/>
+        </w:rPr>
+        <w:fldChar w:fldCharType="begin"/>
+      </w:r>
+      <w:r>
+        <w:rPr>
+          <w:color w:val="000000"/>
+          <w:sz w:val="27"/>
+          <w:szCs w:val="27"/>
+          <w:shd w:val="clear" w:color="auto" w:fill="FFFFFF"/>
+          <w:lang w:val="en-US"/>
+        </w:rPr>
+        <w:instrText xml:space="preserve"> HYPERLINK "http://docs.oracle.com/javase/7/docs/api/java/util/TreeMap.html" \o "class in java.util" </w:instrText>
+      </w:r>
+      <w:r>
+        <w:rPr>
+          <w:color w:val="000000"/>
+          <w:sz w:val="27"/>
+          <w:szCs w:val="27"/>
+          <w:shd w:val="clear" w:color="auto" w:fill="FFFFFF"/>
+          <w:lang w:val="en-US"/>
+        </w:rPr>
+        <w:fldChar w:fldCharType="separate"/>
+      </w:r>
+      <w:r>
+        <w:rPr>
+          <w:color w:val="000000"/>
+          <w:sz w:val="27"/>
+          <w:szCs w:val="27"/>
+          <w:lang w:val="en-US"/>
+        </w:rPr>
+        <w:t>TreeMap</w:t>
+      </w:r>
+      <w:proofErr w:type="spellEnd"/>
+      <w:r>
+        <w:rPr>
+          <w:color w:val="000000"/>
+          <w:sz w:val="27"/>
+          <w:szCs w:val="27"/>
+          <w:shd w:val="clear" w:color="auto" w:fill="FFFFFF"/>
+          <w:lang w:val="en-US"/>
+        </w:rPr>
+        <w:fldChar w:fldCharType="end"/>
+      </w:r>
+      <w:r>
+        <w:rPr>
+          <w:color w:val="000000"/>
+          <w:sz w:val="27"/>
+          <w:szCs w:val="27"/>
+          <w:shd w:val="clear" w:color="auto" w:fill="FFFFFF"/>
+          <w:lang w:val="en-US"/>
+        </w:rPr>
+        <w:t>.</w:t>
+      </w:r>
+      <w:proofErr w:type="gramEnd"/>
+      <w:r>
+        <w:rPr>
+          <w:color w:val="000000"/>
+          <w:sz w:val="27"/>
+          <w:szCs w:val="27"/>
+          <w:shd w:val="clear" w:color="auto" w:fill="FFFFFF"/>
+          <w:lang w:val="en-US"/>
+        </w:rPr>
+        <w:t xml:space="preserve"> The </w:t>
+      </w:r>
+      <w:proofErr w:type="gramStart"/>
+      <w:r>
+        <w:rPr>
+          <w:color w:val="000000"/>
+          <w:sz w:val="27"/>
+          <w:szCs w:val="27"/>
+          <w:shd w:val="clear" w:color="auto" w:fill="FFFFFF"/>
+          <w:lang w:val="en-US"/>
+        </w:rPr>
+        <w:t>elements are ordered using their</w:t>
+      </w:r>
+      <w:r>
+        <w:rPr>
+          <w:color w:val="000000"/>
+          <w:sz w:val="27"/>
+          <w:szCs w:val="27"/>
+          <w:lang w:val="en-US"/>
+        </w:rPr>
+        <w:t> </w:t>
+      </w:r>
+      <w:hyperlink r:id="rId27" w:tooltip="interface in java.lang" w:history="1">
+        <w:r>
+          <w:rPr>
+            <w:color w:val="000000"/>
+            <w:sz w:val="27"/>
+            <w:szCs w:val="27"/>
+            <w:lang w:val="en-US"/>
+          </w:rPr>
+          <w:t>natural ordering</w:t>
+        </w:r>
+      </w:hyperlink>
+      <w:r>
+        <w:rPr>
+          <w:color w:val="000000"/>
+          <w:sz w:val="27"/>
+          <w:szCs w:val="27"/>
+          <w:shd w:val="clear" w:color="auto" w:fill="FFFFFF"/>
+          <w:lang w:val="en-US"/>
+        </w:rPr>
+        <w:t>, or by a</w:t>
+      </w:r>
+      <w:r>
+        <w:rPr>
+          <w:color w:val="000000"/>
+          <w:sz w:val="27"/>
+          <w:szCs w:val="27"/>
+          <w:lang w:val="en-US"/>
+        </w:rPr>
+        <w:t> </w:t>
+      </w:r>
+      <w:hyperlink r:id="rId28" w:tooltip="interface in java.util" w:history="1">
+        <w:r>
+          <w:rPr>
+            <w:color w:val="000000"/>
+            <w:sz w:val="27"/>
+            <w:szCs w:val="27"/>
+            <w:lang w:val="en-US"/>
+          </w:rPr>
+          <w:t>Comparator</w:t>
+        </w:r>
+      </w:hyperlink>
+      <w:r>
+        <w:rPr>
+          <w:color w:val="000000"/>
+          <w:sz w:val="27"/>
+          <w:szCs w:val="27"/>
+          <w:lang w:val="en-US"/>
+        </w:rPr>
+        <w:t> </w:t>
+      </w:r>
+      <w:r>
+        <w:rPr>
+          <w:color w:val="000000"/>
+          <w:sz w:val="27"/>
+          <w:szCs w:val="27"/>
+          <w:shd w:val="clear" w:color="auto" w:fill="FFFFFF"/>
+          <w:lang w:val="en-US"/>
+        </w:rPr>
+        <w:t>provided at set creation time, depending on which constructor is</w:t>
+      </w:r>
+      <w:proofErr w:type="gramEnd"/>
+      <w:r>
+        <w:rPr>
+          <w:color w:val="000000"/>
+          <w:sz w:val="27"/>
+          <w:szCs w:val="27"/>
+          <w:shd w:val="clear" w:color="auto" w:fill="FFFFFF"/>
+          <w:lang w:val="en-US"/>
+        </w:rPr>
+        <w:t xml:space="preserve"> used.</w:t>
+      </w:r>
+    </w:p>
+    <w:p>
+      <w:pPr>
+        <w:pStyle w:val="a4"/>
+        <w:shd w:val="clear" w:color="auto" w:fill="FFFFFF"/>
+        <w:rPr>
+          <w:rFonts w:asciiTheme="minorHAnsi" w:eastAsiaTheme="minorHAnsi" w:hAnsiTheme="minorHAnsi" w:cstheme="minorBidi"/>
+          <w:color w:val="000000"/>
+          <w:sz w:val="27"/>
+          <w:szCs w:val="27"/>
+          <w:shd w:val="clear" w:color="auto" w:fill="FFFFFF"/>
+          <w:lang w:val="en-US" w:eastAsia="en-US"/>
+        </w:rPr>
+      </w:pPr>
+      <w:r>
+        <w:rPr>
+          <w:rFonts w:asciiTheme="minorHAnsi" w:eastAsiaTheme="minorHAnsi" w:hAnsiTheme="minorHAnsi" w:cstheme="minorBidi"/>
+          <w:color w:val="000000"/>
+          <w:sz w:val="27"/>
+          <w:szCs w:val="27"/>
+          <w:shd w:val="clear" w:color="auto" w:fill="FFFFFF"/>
+          <w:lang w:val="en-US" w:eastAsia="en-US"/>
+        </w:rPr>
+        <w:t xml:space="preserve">This implementation provides guaranteed </w:t>
+      </w:r>
+      <w:proofErr w:type="gramStart"/>
+      <w:r>
+        <w:rPr>
+          <w:rFonts w:asciiTheme="minorHAnsi" w:eastAsiaTheme="minorHAnsi" w:hAnsiTheme="minorHAnsi" w:cstheme="minorBidi"/>
+          <w:color w:val="000000"/>
+          <w:sz w:val="27"/>
+          <w:szCs w:val="27"/>
+          <w:shd w:val="clear" w:color="auto" w:fill="FFFFFF"/>
+          <w:lang w:val="en-US" w:eastAsia="en-US"/>
+        </w:rPr>
+        <w:t>log(</w:t>
+      </w:r>
+      <w:proofErr w:type="gramEnd"/>
+      <w:r>
+        <w:rPr>
+          <w:rFonts w:asciiTheme="minorHAnsi" w:eastAsiaTheme="minorHAnsi" w:hAnsiTheme="minorHAnsi" w:cstheme="minorBidi"/>
+          <w:color w:val="000000"/>
+          <w:sz w:val="27"/>
+          <w:szCs w:val="27"/>
+          <w:shd w:val="clear" w:color="auto" w:fill="FFFFFF"/>
+          <w:lang w:val="en-US" w:eastAsia="en-US"/>
+        </w:rPr>
+        <w:t>n) time cost for the basic operations (</w:t>
+      </w:r>
+      <w:r>
+        <w:rPr>
+          <w:rFonts w:asciiTheme="minorHAnsi" w:eastAsiaTheme="minorHAnsi" w:hAnsiTheme="minorHAnsi" w:cstheme="minorBidi"/>
+          <w:color w:val="000000"/>
+          <w:sz w:val="27"/>
+          <w:szCs w:val="27"/>
+          <w:shd w:val="clear" w:color="auto" w:fill="FFFFFF"/>
+          <w:lang w:val="en-US" w:eastAsia="en-US"/>
+        </w:rPr>
+        <w:t>add</w:t>
+      </w:r>
+      <w:r>
+        <w:rPr>
+          <w:rFonts w:asciiTheme="minorHAnsi" w:eastAsiaTheme="minorHAnsi" w:hAnsiTheme="minorHAnsi" w:cstheme="minorBidi"/>
+          <w:color w:val="000000"/>
+          <w:sz w:val="27"/>
+          <w:szCs w:val="27"/>
+          <w:shd w:val="clear" w:color="auto" w:fill="FFFFFF"/>
+          <w:lang w:val="en-US" w:eastAsia="en-US"/>
+        </w:rPr>
+        <w:t>,</w:t>
+      </w:r>
+      <w:r>
+        <w:rPr>
+          <w:rFonts w:asciiTheme="minorHAnsi" w:eastAsiaTheme="minorHAnsi" w:hAnsiTheme="minorHAnsi" w:cstheme="minorBidi"/>
+          <w:color w:val="000000"/>
+          <w:sz w:val="27"/>
+          <w:szCs w:val="27"/>
+          <w:shd w:val="clear" w:color="auto" w:fill="FFFFFF"/>
+          <w:lang w:val="en-US" w:eastAsia="en-US"/>
+        </w:rPr>
+        <w:t> remove </w:t>
+      </w:r>
+      <w:r>
+        <w:rPr>
+          <w:rFonts w:asciiTheme="minorHAnsi" w:eastAsiaTheme="minorHAnsi" w:hAnsiTheme="minorHAnsi" w:cstheme="minorBidi"/>
+          <w:color w:val="000000"/>
+          <w:sz w:val="27"/>
+          <w:szCs w:val="27"/>
+          <w:shd w:val="clear" w:color="auto" w:fill="FFFFFF"/>
+          <w:lang w:val="en-US" w:eastAsia="en-US"/>
+        </w:rPr>
+        <w:t>and</w:t>
+      </w:r>
+      <w:r>
+        <w:rPr>
+          <w:rFonts w:asciiTheme="minorHAnsi" w:eastAsiaTheme="minorHAnsi" w:hAnsiTheme="minorHAnsi" w:cstheme="minorBidi"/>
+          <w:color w:val="000000"/>
+          <w:sz w:val="27"/>
+          <w:szCs w:val="27"/>
+          <w:shd w:val="clear" w:color="auto" w:fill="FFFFFF"/>
+          <w:lang w:val="en-US" w:eastAsia="en-US"/>
+        </w:rPr>
+        <w:t> contains</w:t>
+      </w:r>
+      <w:r>
+        <w:rPr>
+          <w:rFonts w:asciiTheme="minorHAnsi" w:eastAsiaTheme="minorHAnsi" w:hAnsiTheme="minorHAnsi" w:cstheme="minorBidi"/>
+          <w:color w:val="000000"/>
+          <w:sz w:val="27"/>
+          <w:szCs w:val="27"/>
+          <w:shd w:val="clear" w:color="auto" w:fill="FFFFFF"/>
+          <w:lang w:val="en-US" w:eastAsia="en-US"/>
+        </w:rPr>
+        <w:t>).</w:t>
+      </w:r>
+    </w:p>
+    <w:p>
+      <w:pPr>
+        <w:rPr>
+          <w:lang w:val="en-US"/>
+        </w:rPr>
+      </w:pPr>
+    </w:p>
+    <w:p>
       <w:pPr>
         <w:rPr>
           <w:lang w:val="en-US"/>
@@ -2996,7 +5325,6 @@
     </w:p>
     <w:p>
       <w:r>
-        <w:lastRenderedPageBreak/>
         <w:t xml:space="preserve">- </w:t>
       </w:r>
       <w:proofErr w:type="spellStart"/>
@@ -3256,6 +5584,99 @@
       <w:szCs w:val="20"/>
     </w:rPr>
   </w:style>
+  <w:style w:type="paragraph" w:styleId="a5">
+    <w:name w:val="Balloon Text"/>
+    <w:basedOn w:val="a"/>
+    <w:link w:val="a6"/>
+    <w:uiPriority w:val="99"/>
+    <w:semiHidden/>
+    <w:unhideWhenUsed/>
+    <w:rsid w:val="00744F57"/>
+    <w:pPr>
+      <w:spacing w:after="0" w:line="240" w:lineRule="auto"/>
+    </w:pPr>
+    <w:rPr>
+      <w:rFonts w:ascii="Tahoma" w:hAnsi="Tahoma" w:cs="Tahoma"/>
+      <w:sz w:val="16"/>
+      <w:szCs w:val="16"/>
+    </w:rPr>
+  </w:style>
+  <w:style w:type="character" w:customStyle="1" w:styleId="a6">
+    <w:name w:val="Текст выноски Знак"/>
+    <w:basedOn w:val="a0"/>
+    <w:link w:val="a5"/>
+    <w:uiPriority w:val="99"/>
+    <w:semiHidden/>
+    <w:rsid w:val="00744F57"/>
+    <w:rPr>
+      <w:rFonts w:ascii="Tahoma" w:hAnsi="Tahoma" w:cs="Tahoma"/>
+      <w:sz w:val="16"/>
+      <w:szCs w:val="16"/>
+    </w:rPr>
+  </w:style>
+  <w:style w:type="paragraph" w:styleId="HTML0">
+    <w:name w:val="HTML Preformatted"/>
+    <w:basedOn w:val="a"/>
+    <w:link w:val="HTML1"/>
+    <w:uiPriority w:val="99"/>
+    <w:semiHidden/>
+    <w:unhideWhenUsed/>
+    <w:rsid w:val="00744F57"/>
+    <w:pPr>
+      <w:tabs>
+        <w:tab w:val="left" w:pos="916"/>
+        <w:tab w:val="left" w:pos="1832"/>
+        <w:tab w:val="left" w:pos="2748"/>
+        <w:tab w:val="left" w:pos="3664"/>
+        <w:tab w:val="left" w:pos="4580"/>
+        <w:tab w:val="left" w:pos="5496"/>
+        <w:tab w:val="left" w:pos="6412"/>
+        <w:tab w:val="left" w:pos="7328"/>
+        <w:tab w:val="left" w:pos="8244"/>
+        <w:tab w:val="left" w:pos="9160"/>
+        <w:tab w:val="left" w:pos="10076"/>
+        <w:tab w:val="left" w:pos="10992"/>
+        <w:tab w:val="left" w:pos="11908"/>
+        <w:tab w:val="left" w:pos="12824"/>
+        <w:tab w:val="left" w:pos="13740"/>
+        <w:tab w:val="left" w:pos="14656"/>
+      </w:tabs>
+      <w:spacing w:after="0" w:line="240" w:lineRule="auto"/>
+    </w:pPr>
+    <w:rPr>
+      <w:rFonts w:ascii="Courier New" w:eastAsia="Times New Roman" w:hAnsi="Courier New" w:cs="Courier New"/>
+      <w:sz w:val="20"/>
+      <w:szCs w:val="20"/>
+      <w:lang w:eastAsia="ru-RU"/>
+    </w:rPr>
+  </w:style>
+  <w:style w:type="character" w:customStyle="1" w:styleId="HTML1">
+    <w:name w:val="Стандартный HTML Знак"/>
+    <w:basedOn w:val="a0"/>
+    <w:link w:val="HTML0"/>
+    <w:uiPriority w:val="99"/>
+    <w:semiHidden/>
+    <w:rsid w:val="00744F57"/>
+    <w:rPr>
+      <w:rFonts w:ascii="Courier New" w:eastAsia="Times New Roman" w:hAnsi="Courier New" w:cs="Courier New"/>
+      <w:sz w:val="20"/>
+      <w:szCs w:val="20"/>
+      <w:lang w:eastAsia="ru-RU"/>
+    </w:rPr>
+  </w:style>
+  <w:style w:type="character" w:styleId="HTML2">
+    <w:name w:val="HTML Code"/>
+    <w:basedOn w:val="a0"/>
+    <w:uiPriority w:val="99"/>
+    <w:semiHidden/>
+    <w:unhideWhenUsed/>
+    <w:rsid w:val="005100AD"/>
+    <w:rPr>
+      <w:rFonts w:ascii="Courier New" w:eastAsia="Times New Roman" w:hAnsi="Courier New" w:cs="Courier New"/>
+      <w:sz w:val="20"/>
+      <w:szCs w:val="20"/>
+    </w:rPr>
+  </w:style>
 </w:styles>
 </file>
 
@@ -3486,6 +5907,99 @@
     <w:semiHidden/>
     <w:unhideWhenUsed/>
     <w:rsid w:val="00261ADD"/>
+    <w:rPr>
+      <w:rFonts w:ascii="Courier New" w:eastAsia="Times New Roman" w:hAnsi="Courier New" w:cs="Courier New"/>
+      <w:sz w:val="20"/>
+      <w:szCs w:val="20"/>
+    </w:rPr>
+  </w:style>
+  <w:style w:type="paragraph" w:styleId="a5">
+    <w:name w:val="Balloon Text"/>
+    <w:basedOn w:val="a"/>
+    <w:link w:val="a6"/>
+    <w:uiPriority w:val="99"/>
+    <w:semiHidden/>
+    <w:unhideWhenUsed/>
+    <w:rsid w:val="00744F57"/>
+    <w:pPr>
+      <w:spacing w:after="0" w:line="240" w:lineRule="auto"/>
+    </w:pPr>
+    <w:rPr>
+      <w:rFonts w:ascii="Tahoma" w:hAnsi="Tahoma" w:cs="Tahoma"/>
+      <w:sz w:val="16"/>
+      <w:szCs w:val="16"/>
+    </w:rPr>
+  </w:style>
+  <w:style w:type="character" w:customStyle="1" w:styleId="a6">
+    <w:name w:val="Текст выноски Знак"/>
+    <w:basedOn w:val="a0"/>
+    <w:link w:val="a5"/>
+    <w:uiPriority w:val="99"/>
+    <w:semiHidden/>
+    <w:rsid w:val="00744F57"/>
+    <w:rPr>
+      <w:rFonts w:ascii="Tahoma" w:hAnsi="Tahoma" w:cs="Tahoma"/>
+      <w:sz w:val="16"/>
+      <w:szCs w:val="16"/>
+    </w:rPr>
+  </w:style>
+  <w:style w:type="paragraph" w:styleId="HTML0">
+    <w:name w:val="HTML Preformatted"/>
+    <w:basedOn w:val="a"/>
+    <w:link w:val="HTML1"/>
+    <w:uiPriority w:val="99"/>
+    <w:semiHidden/>
+    <w:unhideWhenUsed/>
+    <w:rsid w:val="00744F57"/>
+    <w:pPr>
+      <w:tabs>
+        <w:tab w:val="left" w:pos="916"/>
+        <w:tab w:val="left" w:pos="1832"/>
+        <w:tab w:val="left" w:pos="2748"/>
+        <w:tab w:val="left" w:pos="3664"/>
+        <w:tab w:val="left" w:pos="4580"/>
+        <w:tab w:val="left" w:pos="5496"/>
+        <w:tab w:val="left" w:pos="6412"/>
+        <w:tab w:val="left" w:pos="7328"/>
+        <w:tab w:val="left" w:pos="8244"/>
+        <w:tab w:val="left" w:pos="9160"/>
+        <w:tab w:val="left" w:pos="10076"/>
+        <w:tab w:val="left" w:pos="10992"/>
+        <w:tab w:val="left" w:pos="11908"/>
+        <w:tab w:val="left" w:pos="12824"/>
+        <w:tab w:val="left" w:pos="13740"/>
+        <w:tab w:val="left" w:pos="14656"/>
+      </w:tabs>
+      <w:spacing w:after="0" w:line="240" w:lineRule="auto"/>
+    </w:pPr>
+    <w:rPr>
+      <w:rFonts w:ascii="Courier New" w:eastAsia="Times New Roman" w:hAnsi="Courier New" w:cs="Courier New"/>
+      <w:sz w:val="20"/>
+      <w:szCs w:val="20"/>
+      <w:lang w:eastAsia="ru-RU"/>
+    </w:rPr>
+  </w:style>
+  <w:style w:type="character" w:customStyle="1" w:styleId="HTML1">
+    <w:name w:val="Стандартный HTML Знак"/>
+    <w:basedOn w:val="a0"/>
+    <w:link w:val="HTML0"/>
+    <w:uiPriority w:val="99"/>
+    <w:semiHidden/>
+    <w:rsid w:val="00744F57"/>
+    <w:rPr>
+      <w:rFonts w:ascii="Courier New" w:eastAsia="Times New Roman" w:hAnsi="Courier New" w:cs="Courier New"/>
+      <w:sz w:val="20"/>
+      <w:szCs w:val="20"/>
+      <w:lang w:eastAsia="ru-RU"/>
+    </w:rPr>
+  </w:style>
+  <w:style w:type="character" w:styleId="HTML2">
+    <w:name w:val="HTML Code"/>
+    <w:basedOn w:val="a0"/>
+    <w:uiPriority w:val="99"/>
+    <w:semiHidden/>
+    <w:unhideWhenUsed/>
+    <w:rsid w:val="005100AD"/>
     <w:rPr>
       <w:rFonts w:ascii="Courier New" w:eastAsia="Times New Roman" w:hAnsi="Courier New" w:cs="Courier New"/>
       <w:sz w:val="20"/>

</xml_diff>